<commit_message>
still on phase three
</commit_message>
<xml_diff>
--- a/Project Documentation/void_main_B.Tech_paraphrased.docx
+++ b/Project Documentation/void_main_B.Tech_paraphrased.docx
@@ -834,6 +834,7 @@
       <w:sdtPr>
         <w:rPr>
           <w:rFonts w:eastAsiaTheme="minorHAnsi" w:cstheme="minorBidi"/>
+          <w:b w:val="0"/>
           <w:szCs w:val="22"/>
         </w:rPr>
         <w:id w:val="919829961"/>
@@ -3699,9 +3700,6 @@
         <w:instrText xml:space="preserve"> TOC \o "1-3" \p " " \h \z </w:instrText>
       </w:r>
       <w:r>
-        <w:fldChar w:fldCharType="separate"/>
-      </w:r>
-      <w:r>
         <w:fldChar w:fldCharType="end"/>
       </w:r>
     </w:p>
@@ -3831,8 +3829,6 @@
       </w:r>
       <w:r>
         <w:tab/>
-      </w:r>
-      <w:r>
         <w:t>6</w:t>
       </w:r>
     </w:p>
@@ -4182,8 +4178,6 @@
       </w:r>
       <w:r>
         <w:tab/>
-      </w:r>
-      <w:r>
         <w:t>11</w:t>
       </w:r>
     </w:p>
@@ -4278,7 +4272,6 @@
     <w:p>
       <w:pPr>
         <w:pStyle w:val="Heading2"/>
-        <w:spacing w:line="480" w:lineRule="auto"/>
       </w:pPr>
       <w:bookmarkStart w:id="10" w:name="_Toc155254575"/>
       <w:r>
@@ -4389,7 +4382,6 @@
     <w:p>
       <w:pPr>
         <w:pStyle w:val="Heading2"/>
-        <w:spacing w:line="480" w:lineRule="auto"/>
       </w:pPr>
       <w:bookmarkStart w:id="11" w:name="_Toc155254576"/>
       <w:r>
@@ -4433,7 +4425,6 @@
     <w:p>
       <w:pPr>
         <w:pStyle w:val="Heading2"/>
-        <w:spacing w:line="480" w:lineRule="auto"/>
         <w:rPr>
           <w:rStyle w:val="Heading3Char"/>
           <w:b/>
@@ -4562,7 +4553,6 @@
     <w:p>
       <w:pPr>
         <w:pStyle w:val="Heading2"/>
-        <w:spacing w:line="480" w:lineRule="auto"/>
       </w:pPr>
       <w:bookmarkStart w:id="13" w:name="_Toc155254578"/>
       <w:r>
@@ -4607,7 +4597,6 @@
     <w:p>
       <w:pPr>
         <w:pStyle w:val="Heading2"/>
-        <w:spacing w:line="480" w:lineRule="auto"/>
       </w:pPr>
       <w:bookmarkStart w:id="14" w:name="_Toc155254579"/>
       <w:r>
@@ -4664,7 +4653,6 @@
     <w:p>
       <w:pPr>
         <w:pStyle w:val="Heading2"/>
-        <w:spacing w:line="480" w:lineRule="auto"/>
       </w:pPr>
       <w:bookmarkStart w:id="17" w:name="_Toc155254582"/>
       <w:r>
@@ -4764,7 +4752,6 @@
     <w:p>
       <w:pPr>
         <w:pStyle w:val="Heading3"/>
-        <w:spacing w:line="480" w:lineRule="auto"/>
       </w:pPr>
       <w:bookmarkStart w:id="18" w:name="_Toc155254583"/>
       <w:r>
@@ -4940,12 +4927,7 @@
         <w:t>et al</w:t>
       </w:r>
       <w:r>
-        <w:t>, 2023). Urban roads connect residential, commercial, and industrial zones within cities and d</w:t>
-      </w:r>
-      <w:bookmarkStart w:id="19" w:name="_GoBack"/>
-      <w:bookmarkEnd w:id="19"/>
-      <w:r>
-        <w:t xml:space="preserve">ensely populated areas, making them an important means of transportation within these areas. In contrast to its urban counterparts, rural roads serve sparsely inhabited areas by connecting farms, villages, and isolated areas. These roads are frequently essential for rural connectivity and agricultural activity (Ganguli, 2020). The main thoroughfares for transportation, highways link cities and areas, promoting trade and long-distance travel. Each kind is essential to the flow of people, products, and services, which promotes economic activity, improves accessibility, and strengthens the social fabric of communities (Heinonen &amp; Czepkiewicz, 2021) </w:t>
+        <w:t xml:space="preserve">, 2023). Urban roads connect residential, commercial, and industrial zones within cities and densely populated areas, making them an important means of transportation within these areas. In contrast to its urban counterparts, rural roads serve sparsely inhabited areas by connecting farms, villages, and isolated areas. These roads are frequently essential for rural connectivity and agricultural activity (Ganguli, 2020). The main thoroughfares for transportation, highways link cities and areas, promoting trade and long-distance travel. Each kind is essential to the flow of people, products, and services, which promotes economic activity, improves accessibility, and strengthens the social fabric of communities (Heinonen &amp; Czepkiewicz, 2021) </w:t>
       </w:r>
     </w:p>
     <w:p>
@@ -5052,9 +5034,8 @@
     <w:p>
       <w:pPr>
         <w:pStyle w:val="Heading3"/>
-        <w:spacing w:line="480" w:lineRule="auto"/>
-      </w:pPr>
-      <w:bookmarkStart w:id="20" w:name="_Toc155254584"/>
+      </w:pPr>
+      <w:bookmarkStart w:id="19" w:name="_Toc155254584"/>
       <w:r>
         <w:lastRenderedPageBreak/>
         <w:t>2.2.2</w:t>
@@ -5065,7 +5046,7 @@
       <w:r>
         <w:t>Roles of Road in Transportation</w:t>
       </w:r>
-      <w:bookmarkEnd w:id="20"/>
+      <w:bookmarkEnd w:id="19"/>
     </w:p>
     <w:p>
       <w:pPr>
@@ -5187,15 +5168,13 @@
     <w:p>
       <w:pPr>
         <w:pStyle w:val="Heading2"/>
-        <w:spacing w:line="480" w:lineRule="auto"/>
       </w:pPr>
     </w:p>
     <w:p>
       <w:pPr>
         <w:pStyle w:val="Heading2"/>
-        <w:spacing w:line="480" w:lineRule="auto"/>
-      </w:pPr>
-      <w:bookmarkStart w:id="21" w:name="_Toc155254585"/>
+      </w:pPr>
+      <w:bookmarkStart w:id="20" w:name="_Toc155254585"/>
       <w:r>
         <w:t>2.2</w:t>
       </w:r>
@@ -5205,7 +5184,7 @@
       <w:r>
         <w:t>Historical Evolution of Road Networks</w:t>
       </w:r>
-      <w:bookmarkEnd w:id="21"/>
+      <w:bookmarkEnd w:id="20"/>
     </w:p>
     <w:p>
       <w:pPr>
@@ -5734,9 +5713,8 @@
     <w:p>
       <w:pPr>
         <w:pStyle w:val="Heading2"/>
-        <w:spacing w:line="480" w:lineRule="auto"/>
-      </w:pPr>
-      <w:bookmarkStart w:id="22" w:name="_Toc155254586"/>
+      </w:pPr>
+      <w:bookmarkStart w:id="21" w:name="_Toc155254586"/>
       <w:r>
         <w:t>2.3</w:t>
       </w:r>
@@ -5746,7 +5724,7 @@
       <w:r>
         <w:t>Road Connectivity in Urban Development</w:t>
       </w:r>
-      <w:bookmarkEnd w:id="22"/>
+      <w:bookmarkEnd w:id="21"/>
     </w:p>
     <w:p>
       <w:pPr>
@@ -5804,7 +5782,7 @@
         <w:pStyle w:val="Heading2"/>
         <w:spacing w:line="600" w:lineRule="auto"/>
       </w:pPr>
-      <w:bookmarkStart w:id="23" w:name="_Toc155254587"/>
+      <w:bookmarkStart w:id="22" w:name="_Toc155254587"/>
       <w:r>
         <w:lastRenderedPageBreak/>
         <w:t>2.4</w:t>
@@ -5815,24 +5793,23 @@
       <w:r>
         <w:t>Traffic Flow Analysis and Management</w:t>
       </w:r>
+      <w:bookmarkEnd w:id="22"/>
+    </w:p>
+    <w:p>
+      <w:pPr>
+        <w:pStyle w:val="Heading3"/>
+      </w:pPr>
+      <w:bookmarkStart w:id="23" w:name="_Toc155254588"/>
+      <w:r>
+        <w:t>2.4.1</w:t>
+      </w:r>
+      <w:r>
+        <w:tab/>
+      </w:r>
+      <w:r>
+        <w:t>Traffic Flow</w:t>
+      </w:r>
       <w:bookmarkEnd w:id="23"/>
-    </w:p>
-    <w:p>
-      <w:pPr>
-        <w:pStyle w:val="Heading3"/>
-        <w:spacing w:line="480" w:lineRule="auto"/>
-      </w:pPr>
-      <w:bookmarkStart w:id="24" w:name="_Toc155254588"/>
-      <w:r>
-        <w:t>2.4.1</w:t>
-      </w:r>
-      <w:r>
-        <w:tab/>
-      </w:r>
-      <w:r>
-        <w:t>Traffic Flow</w:t>
-      </w:r>
-      <w:bookmarkEnd w:id="24"/>
     </w:p>
     <w:p>
       <w:pPr>
@@ -5936,9 +5913,8 @@
     <w:p>
       <w:pPr>
         <w:pStyle w:val="Heading3"/>
-        <w:spacing w:line="480" w:lineRule="auto"/>
-      </w:pPr>
-      <w:bookmarkStart w:id="25" w:name="_Toc155254589"/>
+      </w:pPr>
+      <w:bookmarkStart w:id="24" w:name="_Toc155254589"/>
       <w:r>
         <w:t>2.4.2</w:t>
       </w:r>
@@ -5946,7 +5922,7 @@
         <w:tab/>
         <w:t>Types of Traffic Flow</w:t>
       </w:r>
-      <w:bookmarkEnd w:id="25"/>
+      <w:bookmarkEnd w:id="24"/>
     </w:p>
     <w:p>
       <w:pPr>
@@ -5986,9 +5962,8 @@
     <w:p>
       <w:pPr>
         <w:pStyle w:val="Heading3"/>
-        <w:spacing w:line="480" w:lineRule="auto"/>
-      </w:pPr>
-      <w:bookmarkStart w:id="26" w:name="_Toc155254590"/>
+      </w:pPr>
+      <w:bookmarkStart w:id="25" w:name="_Toc155254590"/>
       <w:r>
         <w:t>2.4.</w:t>
       </w:r>
@@ -6001,36 +5976,35 @@
       <w:r>
         <w:t>Traffic Flow Analysis</w:t>
       </w:r>
+      <w:bookmarkEnd w:id="25"/>
+    </w:p>
+    <w:p>
+      <w:pPr>
+        <w:spacing w:line="480" w:lineRule="auto"/>
+        <w:ind w:firstLine="720"/>
+      </w:pPr>
+      <w:r>
+        <w:t xml:space="preserve">Traffic flow analysis is the process of obtaining, examining, and assessing data regarding the movement of vehicles on roadways. Analysts can discover trends, understand the dynamics of congestion, and pinpoint areas that are prone to bottlenecks or inefficient traffic movement by using traffic flow patterns. This study regularly makes use of a wide range of data sources, including sensors, traffic cameras, manual observations, and historical data. </w:t>
+      </w:r>
+    </w:p>
+    <w:p>
+      <w:pPr>
+        <w:pStyle w:val="Heading3"/>
+      </w:pPr>
+      <w:bookmarkStart w:id="26" w:name="_Toc155254591"/>
+      <w:r>
+        <w:t>2.4.</w:t>
+      </w:r>
+      <w:r>
+        <w:t>4</w:t>
+      </w:r>
+      <w:r>
+        <w:tab/>
+      </w:r>
+      <w:r>
+        <w:t>Types of Traffic Flow Analysis</w:t>
+      </w:r>
       <w:bookmarkEnd w:id="26"/>
-    </w:p>
-    <w:p>
-      <w:pPr>
-        <w:spacing w:line="480" w:lineRule="auto"/>
-        <w:ind w:firstLine="720"/>
-      </w:pPr>
-      <w:r>
-        <w:t xml:space="preserve">Traffic flow analysis is the process of obtaining, examining, and assessing data regarding the movement of vehicles on roadways. Analysts can discover trends, understand the dynamics of congestion, and pinpoint areas that are prone to bottlenecks or inefficient traffic movement by using traffic flow patterns. This study regularly makes use of a wide range of data sources, including sensors, traffic cameras, manual observations, and historical data. </w:t>
-      </w:r>
-    </w:p>
-    <w:p>
-      <w:pPr>
-        <w:pStyle w:val="Heading3"/>
-        <w:spacing w:line="480" w:lineRule="auto"/>
-      </w:pPr>
-      <w:bookmarkStart w:id="27" w:name="_Toc155254591"/>
-      <w:r>
-        <w:t>2.4.</w:t>
-      </w:r>
-      <w:r>
-        <w:t>4</w:t>
-      </w:r>
-      <w:r>
-        <w:tab/>
-      </w:r>
-      <w:r>
-        <w:t>Types of Traffic Flow Analysis</w:t>
-      </w:r>
-      <w:bookmarkEnd w:id="27"/>
     </w:p>
     <w:p>
       <w:pPr>
@@ -6349,9 +6323,8 @@
     <w:p>
       <w:pPr>
         <w:pStyle w:val="Heading3"/>
-        <w:spacing w:line="480" w:lineRule="auto"/>
-      </w:pPr>
-      <w:bookmarkStart w:id="28" w:name="_Toc155254592"/>
+      </w:pPr>
+      <w:bookmarkStart w:id="27" w:name="_Toc155254592"/>
       <w:r>
         <w:lastRenderedPageBreak/>
         <w:t>2.4.</w:t>
@@ -6365,7 +6338,7 @@
       <w:r>
         <w:t>Traffic Flow Visualization</w:t>
       </w:r>
-      <w:bookmarkEnd w:id="28"/>
+      <w:bookmarkEnd w:id="27"/>
     </w:p>
     <w:p>
       <w:pPr>
@@ -6423,9 +6396,8 @@
     <w:p>
       <w:pPr>
         <w:pStyle w:val="Heading3"/>
-        <w:spacing w:line="480" w:lineRule="auto"/>
-      </w:pPr>
-      <w:bookmarkStart w:id="29" w:name="_Toc155254593"/>
+      </w:pPr>
+      <w:bookmarkStart w:id="28" w:name="_Toc155254593"/>
       <w:r>
         <w:t>2.4.6</w:t>
       </w:r>
@@ -6435,7 +6407,7 @@
       <w:r>
         <w:t>Speed- Flow- Density Relationship</w:t>
       </w:r>
-      <w:bookmarkEnd w:id="29"/>
+      <w:bookmarkEnd w:id="28"/>
     </w:p>
     <w:p>
       <w:pPr>
@@ -6633,9 +6605,8 @@
     <w:p>
       <w:pPr>
         <w:pStyle w:val="Heading3"/>
-        <w:spacing w:line="480" w:lineRule="auto"/>
-      </w:pPr>
-      <w:bookmarkStart w:id="30" w:name="_Toc155254594"/>
+      </w:pPr>
+      <w:bookmarkStart w:id="29" w:name="_Toc155254594"/>
       <w:r>
         <w:lastRenderedPageBreak/>
         <w:t>2.4.</w:t>
@@ -6647,7 +6618,7 @@
         <w:tab/>
         <w:t>Traffic Flow Parameters</w:t>
       </w:r>
-      <w:bookmarkEnd w:id="30"/>
+      <w:bookmarkEnd w:id="29"/>
     </w:p>
     <w:p>
       <w:pPr>
@@ -7029,9 +7000,8 @@
     <w:p>
       <w:pPr>
         <w:pStyle w:val="Heading2"/>
-        <w:spacing w:line="480" w:lineRule="auto"/>
-      </w:pPr>
-      <w:bookmarkStart w:id="31" w:name="_Toc155254595"/>
+      </w:pPr>
+      <w:bookmarkStart w:id="30" w:name="_Toc155254595"/>
       <w:r>
         <w:t>2.5</w:t>
       </w:r>
@@ -7041,7 +7011,7 @@
       <w:r>
         <w:t>Infrastructure Development and Management</w:t>
       </w:r>
-      <w:bookmarkEnd w:id="31"/>
+      <w:bookmarkEnd w:id="30"/>
     </w:p>
     <w:p>
       <w:pPr>
@@ -7103,9 +7073,8 @@
     <w:p>
       <w:pPr>
         <w:pStyle w:val="Heading2"/>
-        <w:spacing w:line="480" w:lineRule="auto"/>
-      </w:pPr>
-      <w:bookmarkStart w:id="32" w:name="_Toc155254596"/>
+      </w:pPr>
+      <w:bookmarkStart w:id="31" w:name="_Toc155254596"/>
       <w:r>
         <w:t>2.6</w:t>
       </w:r>
@@ -7113,7 +7082,7 @@
         <w:tab/>
         <w:t>Environmental Sustainability in Road Infrastructure</w:t>
       </w:r>
-      <w:bookmarkEnd w:id="32"/>
+      <w:bookmarkEnd w:id="31"/>
     </w:p>
     <w:p>
       <w:pPr>
@@ -7158,9 +7127,8 @@
     <w:p>
       <w:pPr>
         <w:pStyle w:val="Heading2"/>
-        <w:spacing w:line="480" w:lineRule="auto"/>
-      </w:pPr>
-      <w:bookmarkStart w:id="33" w:name="_Toc155254597"/>
+      </w:pPr>
+      <w:bookmarkStart w:id="32" w:name="_Toc155254597"/>
       <w:r>
         <w:t>2.7</w:t>
       </w:r>
@@ -7170,7 +7138,7 @@
       <w:r>
         <w:t>Environmental impact assessment</w:t>
       </w:r>
-      <w:bookmarkEnd w:id="33"/>
+      <w:bookmarkEnd w:id="32"/>
     </w:p>
     <w:p>
       <w:pPr>
@@ -7207,9 +7175,8 @@
     <w:p>
       <w:pPr>
         <w:pStyle w:val="Heading2"/>
-        <w:spacing w:line="480" w:lineRule="auto"/>
-      </w:pPr>
-      <w:bookmarkStart w:id="34" w:name="_Toc155254598"/>
+      </w:pPr>
+      <w:bookmarkStart w:id="33" w:name="_Toc155254598"/>
       <w:r>
         <w:t>2.8</w:t>
       </w:r>
@@ -7219,7 +7186,7 @@
       <w:r>
         <w:t>Sustainable road network models</w:t>
       </w:r>
-      <w:bookmarkEnd w:id="34"/>
+      <w:bookmarkEnd w:id="33"/>
     </w:p>
     <w:p>
       <w:pPr>
@@ -7338,6 +7305,2299 @@
     </w:p>
     <w:p>
       <w:pPr>
+        <w:jc w:val="left"/>
+      </w:pPr>
+      <w:r>
+        <w:br w:type="page"/>
+      </w:r>
+    </w:p>
+    <w:p>
+      <w:pPr>
+        <w:pStyle w:val="Heading1"/>
+        <w:spacing w:line="480" w:lineRule="auto"/>
+      </w:pPr>
+      <w:r>
+        <w:lastRenderedPageBreak/>
+        <w:t>CHAPTER THREE</w:t>
+      </w:r>
+    </w:p>
+    <w:p>
+      <w:pPr>
+        <w:pStyle w:val="Heading1"/>
+        <w:spacing w:line="480" w:lineRule="auto"/>
+      </w:pPr>
+      <w:r>
+        <w:t>M</w:t>
+      </w:r>
+      <w:r>
+        <w:t>ATERIALS AND METHODS</w:t>
+      </w:r>
+    </w:p>
+    <w:p>
+      <w:pPr>
+        <w:pStyle w:val="Heading2"/>
+      </w:pPr>
+      <w:r>
+        <w:t>3.1</w:t>
+      </w:r>
+      <w:r>
+        <w:tab/>
+        <w:t>Brief Descri</w:t>
+      </w:r>
+      <w:r>
+        <w:t>ption of the study area</w:t>
+      </w:r>
+    </w:p>
+    <w:p>
+      <w:pPr>
+        <w:spacing w:line="480" w:lineRule="auto"/>
+      </w:pPr>
+      <w:r>
+        <w:t>Ogbomosho North is a Local Government Area in Oyo State</w:t>
+      </w:r>
+      <w:r>
+        <w:t xml:space="preserve">. </w:t>
+      </w:r>
+      <w:r>
+        <w:t>Currently led by Kabir Akanji, the chairman, the organization's headquarters are located in Kinnira.</w:t>
+      </w:r>
+      <w:r>
+        <w:t xml:space="preserve"> </w:t>
+      </w:r>
+      <w:r>
+        <w:t xml:space="preserve">Ladoke Akintola University of Technology (LAUTECH), one of Nigeria's premier educational institutions, and its teaching </w:t>
+      </w:r>
+      <w:r>
+        <w:t>hospital are</w:t>
+      </w:r>
+      <w:r>
+        <w:t xml:space="preserve"> housed by the local government</w:t>
+      </w:r>
+      <w:r>
+        <w:t xml:space="preserve"> </w:t>
+      </w:r>
+    </w:p>
+    <w:p>
+      <w:pPr>
+        <w:spacing w:line="480" w:lineRule="auto"/>
+      </w:pPr>
+      <w:r>
+        <w:t>Additionally,</w:t>
+      </w:r>
+      <w:r>
+        <w:t xml:space="preserve"> located there are the Nigerian Baptist Medical Center and the Bowen University Teaching hospital. The Local Government Area is home to a large Yoruba population, and Islam and Christianity are the two most common religions there. Two notable landmarks at the Ladoke Akintola University of Technology and the Bowen University Teaching Hospital are located in the Ogbomoso North Local Government Area.</w:t>
+      </w:r>
+    </w:p>
+    <w:p>
+      <w:pPr>
+        <w:spacing w:line="480" w:lineRule="auto"/>
+      </w:pPr>
+      <w:r>
+        <w:t>After being created from the original Ogbomoso Local Government Area on April 1, 1973, Ogbomoso North Local Government Area was constituted on September 27, 1991. With an average temperature of 28 degrees Celsius, Ogbomoso North Local Government Area is roughly 207 square kilometers in size. The average wind speed in the area is 9 km/h, and there is about 1830 mm of precipitation annually</w:t>
+      </w:r>
+      <w:r>
+        <w:t>.</w:t>
+      </w:r>
+    </w:p>
+    <w:p>
+      <w:pPr>
+        <w:spacing w:line="480" w:lineRule="auto"/>
+      </w:pPr>
+      <w:r>
+        <w:t>Numerous privately and publicly operated banks, hotels, restaurants, factories, and schools can be found in the Ogbomoso North Local Government Area. With multiple markets, such as Wazo and Ojajagun markets, where a wide variety of commodities are transacted, the Local Government Area has a vibrant trading industry</w:t>
+      </w:r>
+      <w:r>
+        <w:t xml:space="preserve"> (Adewuyi </w:t>
+      </w:r>
+      <w:r>
+        <w:rPr>
+          <w:i/>
+          <w:iCs/>
+        </w:rPr>
+        <w:t>et al,</w:t>
+      </w:r>
+      <w:r>
+        <w:t xml:space="preserve"> 2020)</w:t>
+      </w:r>
+    </w:p>
+    <w:p>
+      <w:pPr>
+        <w:spacing w:line="480" w:lineRule="auto"/>
+      </w:pPr>
+    </w:p>
+    <w:p>
+      <w:pPr>
+        <w:spacing w:line="480" w:lineRule="auto"/>
+      </w:pPr>
+      <w:r>
+        <w:rPr>
+          <w:noProof/>
+        </w:rPr>
+        <w:lastRenderedPageBreak/>
+        <w:drawing>
+          <wp:inline distT="0" distB="0" distL="0" distR="0" wp14:anchorId="7D1D7EA2" wp14:editId="3DD9FFE2">
+            <wp:extent cx="5957570" cy="4345305"/>
+            <wp:effectExtent l="0" t="0" r="5080" b="0"/>
+            <wp:docPr id="2" name="Picture 2"/>
+            <wp:cNvGraphicFramePr>
+              <a:graphicFrameLocks xmlns:a="http://schemas.openxmlformats.org/drawingml/2006/main" noChangeAspect="1"/>
+            </wp:cNvGraphicFramePr>
+            <a:graphic xmlns:a="http://schemas.openxmlformats.org/drawingml/2006/main">
+              <a:graphicData uri="http://schemas.openxmlformats.org/drawingml/2006/picture">
+                <pic:pic xmlns:pic="http://schemas.openxmlformats.org/drawingml/2006/picture">
+                  <pic:nvPicPr>
+                    <pic:cNvPr id="1" name=""/>
+                    <pic:cNvPicPr/>
+                  </pic:nvPicPr>
+                  <pic:blipFill>
+                    <a:blip r:embed="rId17"/>
+                    <a:stretch>
+                      <a:fillRect/>
+                    </a:stretch>
+                  </pic:blipFill>
+                  <pic:spPr>
+                    <a:xfrm>
+                      <a:off x="0" y="0"/>
+                      <a:ext cx="5957570" cy="4345305"/>
+                    </a:xfrm>
+                    <a:prstGeom prst="rect">
+                      <a:avLst/>
+                    </a:prstGeom>
+                  </pic:spPr>
+                </pic:pic>
+              </a:graphicData>
+            </a:graphic>
+          </wp:inline>
+        </w:drawing>
+      </w:r>
+    </w:p>
+    <w:p>
+      <w:pPr>
+        <w:spacing w:line="480" w:lineRule="auto"/>
+        <w:jc w:val="center"/>
+      </w:pPr>
+      <w:r>
+        <w:rPr>
+          <w:b/>
+          <w:bCs/>
+        </w:rPr>
+        <w:t>Figure 3.1</w:t>
+      </w:r>
+      <w:r>
+        <w:t>: Map of Ogbomoso North (inset map of Nigeria)</w:t>
+      </w:r>
+    </w:p>
+    <w:p>
+      <w:pPr>
+        <w:pStyle w:val="Heading3"/>
+      </w:pPr>
+      <w:r>
+        <w:t>3.2</w:t>
+      </w:r>
+      <w:r>
+        <w:tab/>
+        <w:t>Research design</w:t>
+      </w:r>
+    </w:p>
+    <w:p>
+      <w:pPr>
+        <w:spacing w:line="480" w:lineRule="auto"/>
+      </w:pPr>
+      <w:r>
+        <w:t>The research design for the investigation into road connectivity in Ogbomoso North adopts a comprehensive mixed-method approach, seamlessly integrating both quantitative and qualitative methodologies. This hybrid design has been deliberately chosen to ensure a nuanced understanding of the intricacies surrounding the road network, traffic patterns, and connectivity challenges prevalent in the study area. By employing this dual methodology, the research aims to capture not only the statistical aspects of road infrastructure and traffic flow but also the contextual and experiential dimensions perceived by the local community.</w:t>
+      </w:r>
+    </w:p>
+    <w:p>
+      <w:pPr>
+        <w:jc w:val="left"/>
+      </w:pPr>
+      <w:r>
+        <w:br w:type="page"/>
+      </w:r>
+    </w:p>
+    <w:p>
+      <w:pPr>
+        <w:spacing w:line="480" w:lineRule="auto"/>
+      </w:pPr>
+      <w:r>
+        <w:lastRenderedPageBreak/>
+        <w:t>The research questions guiding this investigation delve into the current condition of road infrastructure, the location of congestion points, the types and capacities of existing roads, and strategic solutions to enhance traffic flow and alleviate congestion in Ogbomoso North.</w:t>
+      </w:r>
+    </w:p>
+    <w:p>
+      <w:pPr>
+        <w:spacing w:line="480" w:lineRule="auto"/>
+      </w:pPr>
+      <w:r>
+        <w:t>To guide the investigation, the following research questions have been formulated:</w:t>
+      </w:r>
+    </w:p>
+    <w:p>
+      <w:pPr>
+        <w:pStyle w:val="ListParagraph"/>
+        <w:numPr>
+          <w:ilvl w:val="0"/>
+          <w:numId w:val="10"/>
+        </w:numPr>
+        <w:spacing w:line="480" w:lineRule="auto"/>
+      </w:pPr>
+      <w:r>
+        <w:t>What is the current condition of the road infrastructure in Ogbomoso North, and how does it contribute to overall connectivity?</w:t>
+      </w:r>
+    </w:p>
+    <w:p>
+      <w:pPr>
+        <w:pStyle w:val="ListParagraph"/>
+        <w:numPr>
+          <w:ilvl w:val="0"/>
+          <w:numId w:val="10"/>
+        </w:numPr>
+        <w:spacing w:line="480" w:lineRule="auto"/>
+      </w:pPr>
+      <w:r>
+        <w:t>Where are the primary congestion points and traffic flow disruptions within the study area?</w:t>
+      </w:r>
+    </w:p>
+    <w:p>
+      <w:pPr>
+        <w:pStyle w:val="ListParagraph"/>
+        <w:numPr>
+          <w:ilvl w:val="0"/>
+          <w:numId w:val="10"/>
+        </w:numPr>
+        <w:spacing w:line="480" w:lineRule="auto"/>
+      </w:pPr>
+      <w:r>
+        <w:t>What are the existing types of roads (highways, urban roads, rural routes), and how can their capacities be optimized for improved connectivity?</w:t>
+      </w:r>
+    </w:p>
+    <w:p>
+      <w:pPr>
+        <w:pStyle w:val="ListParagraph"/>
+        <w:numPr>
+          <w:ilvl w:val="0"/>
+          <w:numId w:val="10"/>
+        </w:numPr>
+        <w:spacing w:line="480" w:lineRule="auto"/>
+      </w:pPr>
+      <w:r>
+        <w:t>What strategic solutions can be recommended to enhance traffic flow and reduce congestion in Ogbomoso North?</w:t>
+      </w:r>
+    </w:p>
+    <w:p>
+      <w:pPr>
+        <w:spacing w:line="480" w:lineRule="auto"/>
+        <w:ind w:left="360"/>
+      </w:pPr>
+    </w:p>
+    <w:p>
+      <w:pPr>
+        <w:pStyle w:val="Heading3"/>
+      </w:pPr>
+      <w:r>
+        <w:t xml:space="preserve">3.3 Data Collection </w:t>
+      </w:r>
+    </w:p>
+    <w:p>
+      <w:pPr>
+        <w:spacing w:line="480" w:lineRule="auto"/>
+      </w:pPr>
+      <w:r>
+        <w:t>The study model was crafted through an in-depth exploration of the spatial arrangement of the road network, elucidating the varied functions and roles of distinct locations in fostering the comprehensive connectivity and developmental dynamics within Ogbomoso North.</w:t>
+      </w:r>
+      <w:r>
+        <w:t xml:space="preserve"> </w:t>
+      </w:r>
+      <w:r>
+        <w:t>The data, sourced from the Ministry of Lands, Housing, and Physical Planning in Ibadan, Oyo State, is instrumental in understanding the infrastructure and connectivity within the region.</w:t>
+      </w:r>
+    </w:p>
+    <w:p>
+      <w:pPr>
+        <w:spacing w:line="480" w:lineRule="auto"/>
+      </w:pPr>
+    </w:p>
+    <w:p>
+      <w:pPr>
+        <w:spacing w:line="480" w:lineRule="auto"/>
+      </w:pPr>
+    </w:p>
+    <w:p>
+      <w:pPr>
+        <w:spacing w:line="480" w:lineRule="auto"/>
+      </w:pPr>
+    </w:p>
+    <w:p>
+      <w:pPr>
+        <w:spacing w:line="480" w:lineRule="auto"/>
+      </w:pPr>
+      <w:r>
+        <w:rPr>
+          <w:b/>
+          <w:bCs/>
+        </w:rPr>
+        <w:lastRenderedPageBreak/>
+        <w:t>Table 3.1</w:t>
+      </w:r>
+      <w:r>
+        <w:t xml:space="preserve">: Table of Locations and Places </w:t>
+      </w:r>
+      <w:r>
+        <w:t xml:space="preserve">in </w:t>
+      </w:r>
+      <w:r>
+        <w:t>Ogbomosho North</w:t>
+      </w:r>
+      <w:r>
+        <w:t xml:space="preserve"> (considered in the study)</w:t>
+      </w:r>
+    </w:p>
+    <w:tbl>
+      <w:tblPr>
+        <w:tblStyle w:val="TableGrid"/>
+        <w:tblW w:w="0" w:type="auto"/>
+        <w:jc w:val="center"/>
+        <w:tblBorders>
+          <w:left w:val="none" w:sz="0" w:space="0" w:color="auto"/>
+          <w:right w:val="none" w:sz="0" w:space="0" w:color="auto"/>
+          <w:insideH w:val="none" w:sz="0" w:space="0" w:color="auto"/>
+          <w:insideV w:val="none" w:sz="0" w:space="0" w:color="auto"/>
+        </w:tblBorders>
+        <w:tblLook w:val="04A0" w:firstRow="1" w:lastRow="0" w:firstColumn="1" w:lastColumn="0" w:noHBand="0" w:noVBand="1"/>
+      </w:tblPr>
+      <w:tblGrid>
+        <w:gridCol w:w="2410"/>
+        <w:gridCol w:w="2038"/>
+        <w:gridCol w:w="3022"/>
+        <w:gridCol w:w="1912"/>
+      </w:tblGrid>
+      <w:tr>
+        <w:trPr>
+          <w:trHeight w:val="315"/>
+          <w:jc w:val="center"/>
+        </w:trPr>
+        <w:tc>
+          <w:tcPr>
+            <w:tcW w:w="2410" w:type="dxa"/>
+            <w:tcBorders>
+              <w:top w:val="single" w:sz="4" w:space="0" w:color="auto"/>
+              <w:bottom w:val="single" w:sz="4" w:space="0" w:color="auto"/>
+            </w:tcBorders>
+            <w:noWrap/>
+            <w:hideMark/>
+          </w:tcPr>
+          <w:p>
+            <w:pPr>
+              <w:spacing w:line="480" w:lineRule="auto"/>
+              <w:jc w:val="center"/>
+              <w:rPr>
+                <w:b/>
+                <w:bCs/>
+              </w:rPr>
+            </w:pPr>
+            <w:r>
+              <w:rPr>
+                <w:b/>
+                <w:bCs/>
+              </w:rPr>
+              <w:t>Location/Place Type</w:t>
+            </w:r>
+          </w:p>
+        </w:tc>
+        <w:tc>
+          <w:tcPr>
+            <w:tcW w:w="2038" w:type="dxa"/>
+            <w:tcBorders>
+              <w:top w:val="single" w:sz="4" w:space="0" w:color="auto"/>
+              <w:bottom w:val="single" w:sz="4" w:space="0" w:color="auto"/>
+            </w:tcBorders>
+            <w:noWrap/>
+            <w:hideMark/>
+          </w:tcPr>
+          <w:p>
+            <w:pPr>
+              <w:spacing w:line="480" w:lineRule="auto"/>
+              <w:jc w:val="center"/>
+              <w:rPr>
+                <w:b/>
+                <w:bCs/>
+              </w:rPr>
+            </w:pPr>
+            <w:r>
+              <w:rPr>
+                <w:b/>
+                <w:bCs/>
+              </w:rPr>
+              <w:t>Name</w:t>
+            </w:r>
+          </w:p>
+        </w:tc>
+        <w:tc>
+          <w:tcPr>
+            <w:tcW w:w="3022" w:type="dxa"/>
+            <w:tcBorders>
+              <w:top w:val="single" w:sz="4" w:space="0" w:color="auto"/>
+              <w:bottom w:val="single" w:sz="4" w:space="0" w:color="auto"/>
+            </w:tcBorders>
+            <w:noWrap/>
+            <w:hideMark/>
+          </w:tcPr>
+          <w:p>
+            <w:pPr>
+              <w:spacing w:line="480" w:lineRule="auto"/>
+              <w:jc w:val="center"/>
+              <w:rPr>
+                <w:b/>
+                <w:bCs/>
+              </w:rPr>
+            </w:pPr>
+            <w:r>
+              <w:rPr>
+                <w:b/>
+                <w:bCs/>
+              </w:rPr>
+              <w:t>Description</w:t>
+            </w:r>
+          </w:p>
+        </w:tc>
+        <w:tc>
+          <w:tcPr>
+            <w:tcW w:w="1912" w:type="dxa"/>
+            <w:tcBorders>
+              <w:top w:val="single" w:sz="4" w:space="0" w:color="auto"/>
+              <w:bottom w:val="single" w:sz="4" w:space="0" w:color="auto"/>
+            </w:tcBorders>
+            <w:noWrap/>
+            <w:hideMark/>
+          </w:tcPr>
+          <w:p>
+            <w:pPr>
+              <w:spacing w:line="480" w:lineRule="auto"/>
+              <w:jc w:val="center"/>
+              <w:rPr>
+                <w:b/>
+                <w:bCs/>
+              </w:rPr>
+            </w:pPr>
+            <w:r>
+              <w:rPr>
+                <w:b/>
+                <w:bCs/>
+              </w:rPr>
+              <w:t>Significance</w:t>
+            </w:r>
+          </w:p>
+        </w:tc>
+      </w:tr>
+      <w:tr>
+        <w:trPr>
+          <w:trHeight w:val="315"/>
+          <w:jc w:val="center"/>
+        </w:trPr>
+        <w:tc>
+          <w:tcPr>
+            <w:tcW w:w="2410" w:type="dxa"/>
+            <w:tcBorders>
+              <w:top w:val="single" w:sz="4" w:space="0" w:color="auto"/>
+            </w:tcBorders>
+            <w:noWrap/>
+            <w:hideMark/>
+          </w:tcPr>
+          <w:p>
+            <w:pPr>
+              <w:spacing w:line="480" w:lineRule="auto"/>
+              <w:jc w:val="center"/>
+            </w:pPr>
+            <w:r>
+              <w:t>Major Towns</w:t>
+            </w:r>
+          </w:p>
+        </w:tc>
+        <w:tc>
+          <w:tcPr>
+            <w:tcW w:w="2038" w:type="dxa"/>
+            <w:tcBorders>
+              <w:top w:val="single" w:sz="4" w:space="0" w:color="auto"/>
+            </w:tcBorders>
+            <w:noWrap/>
+            <w:hideMark/>
+          </w:tcPr>
+          <w:p>
+            <w:pPr>
+              <w:spacing w:line="480" w:lineRule="auto"/>
+              <w:jc w:val="center"/>
+            </w:pPr>
+            <w:r>
+              <w:t>Ogbomoso</w:t>
+            </w:r>
+          </w:p>
+        </w:tc>
+        <w:tc>
+          <w:tcPr>
+            <w:tcW w:w="3022" w:type="dxa"/>
+            <w:tcBorders>
+              <w:top w:val="single" w:sz="4" w:space="0" w:color="auto"/>
+            </w:tcBorders>
+            <w:noWrap/>
+            <w:hideMark/>
+          </w:tcPr>
+          <w:p>
+            <w:pPr>
+              <w:spacing w:line="480" w:lineRule="auto"/>
+              <w:jc w:val="center"/>
+            </w:pPr>
+            <w:r>
+              <w:t>LGA headquarters, Lautech, Ogbomoso Grammar School, Baptist Hospital, central markets</w:t>
+            </w:r>
+          </w:p>
+        </w:tc>
+        <w:tc>
+          <w:tcPr>
+            <w:tcW w:w="1912" w:type="dxa"/>
+            <w:tcBorders>
+              <w:top w:val="single" w:sz="4" w:space="0" w:color="auto"/>
+            </w:tcBorders>
+            <w:noWrap/>
+            <w:hideMark/>
+          </w:tcPr>
+          <w:p>
+            <w:pPr>
+              <w:spacing w:line="480" w:lineRule="auto"/>
+              <w:jc w:val="center"/>
+            </w:pPr>
+            <w:r>
+              <w:t>Key economic and educational hub</w:t>
+            </w:r>
+          </w:p>
+        </w:tc>
+      </w:tr>
+      <w:tr>
+        <w:trPr>
+          <w:trHeight w:val="315"/>
+          <w:jc w:val="center"/>
+        </w:trPr>
+        <w:tc>
+          <w:tcPr>
+            <w:tcW w:w="2410" w:type="dxa"/>
+            <w:noWrap/>
+            <w:hideMark/>
+          </w:tcPr>
+          <w:p>
+            <w:pPr>
+              <w:spacing w:line="480" w:lineRule="auto"/>
+              <w:jc w:val="center"/>
+            </w:pPr>
+          </w:p>
+        </w:tc>
+        <w:tc>
+          <w:tcPr>
+            <w:tcW w:w="2038" w:type="dxa"/>
+            <w:noWrap/>
+            <w:hideMark/>
+          </w:tcPr>
+          <w:p>
+            <w:pPr>
+              <w:spacing w:line="480" w:lineRule="auto"/>
+              <w:jc w:val="center"/>
+            </w:pPr>
+            <w:r>
+              <w:t>Ilorin-Ibadan Expressway</w:t>
+            </w:r>
+          </w:p>
+        </w:tc>
+        <w:tc>
+          <w:tcPr>
+            <w:tcW w:w="3022" w:type="dxa"/>
+            <w:noWrap/>
+            <w:hideMark/>
+          </w:tcPr>
+          <w:p>
+            <w:pPr>
+              <w:spacing w:line="480" w:lineRule="auto"/>
+              <w:jc w:val="center"/>
+            </w:pPr>
+            <w:r>
+              <w:t>Major corridor connecting Ogbomoso to other cities</w:t>
+            </w:r>
+          </w:p>
+        </w:tc>
+        <w:tc>
+          <w:tcPr>
+            <w:tcW w:w="1912" w:type="dxa"/>
+            <w:noWrap/>
+            <w:hideMark/>
+          </w:tcPr>
+          <w:p>
+            <w:pPr>
+              <w:spacing w:line="480" w:lineRule="auto"/>
+              <w:jc w:val="center"/>
+            </w:pPr>
+            <w:r>
+              <w:t>Vital for regional trade and transportation</w:t>
+            </w:r>
+          </w:p>
+        </w:tc>
+      </w:tr>
+      <w:tr>
+        <w:trPr>
+          <w:trHeight w:val="315"/>
+          <w:jc w:val="center"/>
+        </w:trPr>
+        <w:tc>
+          <w:tcPr>
+            <w:tcW w:w="2410" w:type="dxa"/>
+            <w:noWrap/>
+            <w:hideMark/>
+          </w:tcPr>
+          <w:p>
+            <w:pPr>
+              <w:spacing w:line="480" w:lineRule="auto"/>
+              <w:jc w:val="center"/>
+            </w:pPr>
+          </w:p>
+        </w:tc>
+        <w:tc>
+          <w:tcPr>
+            <w:tcW w:w="2038" w:type="dxa"/>
+            <w:noWrap/>
+            <w:hideMark/>
+          </w:tcPr>
+          <w:p>
+            <w:pPr>
+              <w:spacing w:line="480" w:lineRule="auto"/>
+              <w:jc w:val="center"/>
+            </w:pPr>
+            <w:r>
+              <w:t>Saki</w:t>
+            </w:r>
+          </w:p>
+        </w:tc>
+        <w:tc>
+          <w:tcPr>
+            <w:tcW w:w="3022" w:type="dxa"/>
+            <w:noWrap/>
+            <w:hideMark/>
+          </w:tcPr>
+          <w:p>
+            <w:pPr>
+              <w:spacing w:line="480" w:lineRule="auto"/>
+              <w:jc w:val="center"/>
+            </w:pPr>
+            <w:r>
+              <w:t>Town known for pottery and historical sites</w:t>
+            </w:r>
+          </w:p>
+        </w:tc>
+        <w:tc>
+          <w:tcPr>
+            <w:tcW w:w="1912" w:type="dxa"/>
+            <w:noWrap/>
+            <w:hideMark/>
+          </w:tcPr>
+          <w:p>
+            <w:pPr>
+              <w:spacing w:line="480" w:lineRule="auto"/>
+              <w:jc w:val="center"/>
+            </w:pPr>
+            <w:r>
+              <w:t>Tourist destination and agricultural center</w:t>
+            </w:r>
+          </w:p>
+        </w:tc>
+      </w:tr>
+      <w:tr>
+        <w:trPr>
+          <w:trHeight w:val="315"/>
+          <w:jc w:val="center"/>
+        </w:trPr>
+        <w:tc>
+          <w:tcPr>
+            <w:tcW w:w="2410" w:type="dxa"/>
+            <w:noWrap/>
+            <w:hideMark/>
+          </w:tcPr>
+          <w:p>
+            <w:pPr>
+              <w:spacing w:line="480" w:lineRule="auto"/>
+              <w:jc w:val="center"/>
+            </w:pPr>
+          </w:p>
+        </w:tc>
+        <w:tc>
+          <w:tcPr>
+            <w:tcW w:w="2038" w:type="dxa"/>
+            <w:noWrap/>
+            <w:hideMark/>
+          </w:tcPr>
+          <w:p>
+            <w:pPr>
+              <w:spacing w:line="480" w:lineRule="auto"/>
+              <w:jc w:val="center"/>
+            </w:pPr>
+            <w:r>
+              <w:t>Ayegun</w:t>
+            </w:r>
+          </w:p>
+        </w:tc>
+        <w:tc>
+          <w:tcPr>
+            <w:tcW w:w="3022" w:type="dxa"/>
+            <w:noWrap/>
+            <w:hideMark/>
+          </w:tcPr>
+          <w:p>
+            <w:pPr>
+              <w:spacing w:line="480" w:lineRule="auto"/>
+              <w:jc w:val="center"/>
+            </w:pPr>
+            <w:r>
+              <w:t>Growing residential area with agricultural significance</w:t>
+            </w:r>
+          </w:p>
+        </w:tc>
+        <w:tc>
+          <w:tcPr>
+            <w:tcW w:w="1912" w:type="dxa"/>
+            <w:noWrap/>
+            <w:hideMark/>
+          </w:tcPr>
+          <w:p>
+            <w:pPr>
+              <w:spacing w:line="480" w:lineRule="auto"/>
+              <w:jc w:val="center"/>
+            </w:pPr>
+            <w:r>
+              <w:t>Community development and resource access</w:t>
+            </w:r>
+          </w:p>
+        </w:tc>
+      </w:tr>
+      <w:tr>
+        <w:trPr>
+          <w:trHeight w:val="315"/>
+          <w:jc w:val="center"/>
+        </w:trPr>
+        <w:tc>
+          <w:tcPr>
+            <w:tcW w:w="2410" w:type="dxa"/>
+            <w:noWrap/>
+            <w:hideMark/>
+          </w:tcPr>
+          <w:p>
+            <w:pPr>
+              <w:spacing w:line="480" w:lineRule="auto"/>
+              <w:jc w:val="center"/>
+            </w:pPr>
+          </w:p>
+        </w:tc>
+        <w:tc>
+          <w:tcPr>
+            <w:tcW w:w="2038" w:type="dxa"/>
+            <w:noWrap/>
+            <w:hideMark/>
+          </w:tcPr>
+          <w:p>
+            <w:pPr>
+              <w:spacing w:line="480" w:lineRule="auto"/>
+              <w:jc w:val="center"/>
+            </w:pPr>
+            <w:r>
+              <w:t>Iyana Offa</w:t>
+            </w:r>
+          </w:p>
+        </w:tc>
+        <w:tc>
+          <w:tcPr>
+            <w:tcW w:w="3022" w:type="dxa"/>
+            <w:noWrap/>
+            <w:hideMark/>
+          </w:tcPr>
+          <w:p>
+            <w:pPr>
+              <w:spacing w:line="480" w:lineRule="auto"/>
+              <w:jc w:val="center"/>
+            </w:pPr>
+            <w:r>
+              <w:t>Junction connecting Ogbomoso to Offa and Kwara State</w:t>
+            </w:r>
+          </w:p>
+        </w:tc>
+        <w:tc>
+          <w:tcPr>
+            <w:tcW w:w="1912" w:type="dxa"/>
+            <w:noWrap/>
+            <w:hideMark/>
+          </w:tcPr>
+          <w:p>
+            <w:pPr>
+              <w:spacing w:line="480" w:lineRule="auto"/>
+              <w:jc w:val="center"/>
+            </w:pPr>
+            <w:r>
+              <w:t>Access to neighboring region and trade routes</w:t>
+            </w:r>
+          </w:p>
+        </w:tc>
+      </w:tr>
+      <w:tr>
+        <w:trPr>
+          <w:trHeight w:val="315"/>
+          <w:jc w:val="center"/>
+        </w:trPr>
+        <w:tc>
+          <w:tcPr>
+            <w:tcW w:w="2410" w:type="dxa"/>
+            <w:noWrap/>
+            <w:hideMark/>
+          </w:tcPr>
+          <w:p>
+            <w:pPr>
+              <w:spacing w:line="480" w:lineRule="auto"/>
+              <w:jc w:val="center"/>
+            </w:pPr>
+            <w:r>
+              <w:t>Important Landmarks</w:t>
+            </w:r>
+          </w:p>
+        </w:tc>
+        <w:tc>
+          <w:tcPr>
+            <w:tcW w:w="2038" w:type="dxa"/>
+            <w:noWrap/>
+            <w:hideMark/>
+          </w:tcPr>
+          <w:p>
+            <w:pPr>
+              <w:spacing w:line="480" w:lineRule="auto"/>
+              <w:jc w:val="center"/>
+            </w:pPr>
+            <w:r>
+              <w:t xml:space="preserve">Ladoke Akintola University of </w:t>
+            </w:r>
+            <w:r>
+              <w:lastRenderedPageBreak/>
+              <w:t>Technology (LAUTECH)</w:t>
+            </w:r>
+          </w:p>
+        </w:tc>
+        <w:tc>
+          <w:tcPr>
+            <w:tcW w:w="3022" w:type="dxa"/>
+            <w:noWrap/>
+            <w:hideMark/>
+          </w:tcPr>
+          <w:p>
+            <w:pPr>
+              <w:spacing w:line="480" w:lineRule="auto"/>
+              <w:jc w:val="center"/>
+            </w:pPr>
+            <w:r>
+              <w:lastRenderedPageBreak/>
+              <w:t>Prominent university attracting students and professionals</w:t>
+            </w:r>
+          </w:p>
+        </w:tc>
+        <w:tc>
+          <w:tcPr>
+            <w:tcW w:w="1912" w:type="dxa"/>
+            <w:noWrap/>
+            <w:hideMark/>
+          </w:tcPr>
+          <w:p>
+            <w:pPr>
+              <w:spacing w:line="480" w:lineRule="auto"/>
+              <w:jc w:val="center"/>
+            </w:pPr>
+            <w:r>
+              <w:t>Educational and intellectual hub</w:t>
+            </w:r>
+          </w:p>
+        </w:tc>
+      </w:tr>
+      <w:tr>
+        <w:trPr>
+          <w:trHeight w:val="315"/>
+          <w:jc w:val="center"/>
+        </w:trPr>
+        <w:tc>
+          <w:tcPr>
+            <w:tcW w:w="2410" w:type="dxa"/>
+            <w:noWrap/>
+            <w:hideMark/>
+          </w:tcPr>
+          <w:p>
+            <w:pPr>
+              <w:spacing w:line="480" w:lineRule="auto"/>
+              <w:jc w:val="center"/>
+            </w:pPr>
+          </w:p>
+        </w:tc>
+        <w:tc>
+          <w:tcPr>
+            <w:tcW w:w="2038" w:type="dxa"/>
+            <w:noWrap/>
+            <w:hideMark/>
+          </w:tcPr>
+          <w:p>
+            <w:pPr>
+              <w:spacing w:line="480" w:lineRule="auto"/>
+              <w:jc w:val="center"/>
+            </w:pPr>
+            <w:r>
+              <w:t>Ogbomoso General Hospital</w:t>
+            </w:r>
+          </w:p>
+        </w:tc>
+        <w:tc>
+          <w:tcPr>
+            <w:tcW w:w="3022" w:type="dxa"/>
+            <w:noWrap/>
+            <w:hideMark/>
+          </w:tcPr>
+          <w:p>
+            <w:pPr>
+              <w:spacing w:line="480" w:lineRule="auto"/>
+              <w:jc w:val="center"/>
+            </w:pPr>
+            <w:r>
+              <w:t>Main medical facility for the LGA</w:t>
+            </w:r>
+          </w:p>
+        </w:tc>
+        <w:tc>
+          <w:tcPr>
+            <w:tcW w:w="1912" w:type="dxa"/>
+            <w:noWrap/>
+            <w:hideMark/>
+          </w:tcPr>
+          <w:p>
+            <w:pPr>
+              <w:spacing w:line="480" w:lineRule="auto"/>
+              <w:jc w:val="center"/>
+            </w:pPr>
+            <w:r>
+              <w:t>Healthcare access and essential services</w:t>
+            </w:r>
+          </w:p>
+        </w:tc>
+      </w:tr>
+      <w:tr>
+        <w:trPr>
+          <w:trHeight w:val="315"/>
+          <w:jc w:val="center"/>
+        </w:trPr>
+        <w:tc>
+          <w:tcPr>
+            <w:tcW w:w="2410" w:type="dxa"/>
+            <w:noWrap/>
+            <w:hideMark/>
+          </w:tcPr>
+          <w:p>
+            <w:pPr>
+              <w:spacing w:line="480" w:lineRule="auto"/>
+              <w:jc w:val="center"/>
+            </w:pPr>
+          </w:p>
+        </w:tc>
+        <w:tc>
+          <w:tcPr>
+            <w:tcW w:w="2038" w:type="dxa"/>
+            <w:noWrap/>
+            <w:hideMark/>
+          </w:tcPr>
+          <w:p>
+            <w:pPr>
+              <w:spacing w:line="480" w:lineRule="auto"/>
+              <w:jc w:val="center"/>
+            </w:pPr>
+            <w:r>
+              <w:t>Ogbomoso Central Market</w:t>
+            </w:r>
+          </w:p>
+        </w:tc>
+        <w:tc>
+          <w:tcPr>
+            <w:tcW w:w="3022" w:type="dxa"/>
+            <w:noWrap/>
+            <w:hideMark/>
+          </w:tcPr>
+          <w:p>
+            <w:pPr>
+              <w:spacing w:line="480" w:lineRule="auto"/>
+              <w:jc w:val="center"/>
+            </w:pPr>
+            <w:r>
+              <w:t>Bustling marketplace for various goods and local produce</w:t>
+            </w:r>
+          </w:p>
+        </w:tc>
+        <w:tc>
+          <w:tcPr>
+            <w:tcW w:w="1912" w:type="dxa"/>
+            <w:noWrap/>
+            <w:hideMark/>
+          </w:tcPr>
+          <w:p>
+            <w:pPr>
+              <w:spacing w:line="480" w:lineRule="auto"/>
+              <w:jc w:val="center"/>
+            </w:pPr>
+            <w:r>
+              <w:t>Economic activity and cultural showcase</w:t>
+            </w:r>
+          </w:p>
+        </w:tc>
+      </w:tr>
+      <w:tr>
+        <w:trPr>
+          <w:trHeight w:val="315"/>
+          <w:jc w:val="center"/>
+        </w:trPr>
+        <w:tc>
+          <w:tcPr>
+            <w:tcW w:w="2410" w:type="dxa"/>
+            <w:noWrap/>
+            <w:hideMark/>
+          </w:tcPr>
+          <w:p>
+            <w:pPr>
+              <w:spacing w:line="480" w:lineRule="auto"/>
+              <w:jc w:val="center"/>
+            </w:pPr>
+          </w:p>
+        </w:tc>
+        <w:tc>
+          <w:tcPr>
+            <w:tcW w:w="2038" w:type="dxa"/>
+            <w:noWrap/>
+            <w:hideMark/>
+          </w:tcPr>
+          <w:p>
+            <w:pPr>
+              <w:spacing w:line="480" w:lineRule="auto"/>
+              <w:jc w:val="center"/>
+            </w:pPr>
+            <w:r>
+              <w:t>Soun Ogunlola Palace</w:t>
+            </w:r>
+          </w:p>
+        </w:tc>
+        <w:tc>
+          <w:tcPr>
+            <w:tcW w:w="3022" w:type="dxa"/>
+            <w:noWrap/>
+            <w:hideMark/>
+          </w:tcPr>
+          <w:p>
+            <w:pPr>
+              <w:spacing w:line="480" w:lineRule="auto"/>
+              <w:jc w:val="center"/>
+            </w:pPr>
+            <w:r>
+              <w:t>Official residence of the Soun of Ogbomoso</w:t>
+            </w:r>
+          </w:p>
+        </w:tc>
+        <w:tc>
+          <w:tcPr>
+            <w:tcW w:w="1912" w:type="dxa"/>
+            <w:noWrap/>
+            <w:hideMark/>
+          </w:tcPr>
+          <w:p>
+            <w:pPr>
+              <w:spacing w:line="480" w:lineRule="auto"/>
+              <w:jc w:val="center"/>
+            </w:pPr>
+            <w:r>
+              <w:t>Traditional leadership and cultural symbol</w:t>
+            </w:r>
+          </w:p>
+        </w:tc>
+      </w:tr>
+      <w:tr>
+        <w:trPr>
+          <w:trHeight w:val="315"/>
+          <w:jc w:val="center"/>
+        </w:trPr>
+        <w:tc>
+          <w:tcPr>
+            <w:tcW w:w="2410" w:type="dxa"/>
+            <w:noWrap/>
+            <w:hideMark/>
+          </w:tcPr>
+          <w:p>
+            <w:pPr>
+              <w:spacing w:line="480" w:lineRule="auto"/>
+              <w:jc w:val="center"/>
+            </w:pPr>
+          </w:p>
+        </w:tc>
+        <w:tc>
+          <w:tcPr>
+            <w:tcW w:w="2038" w:type="dxa"/>
+            <w:noWrap/>
+            <w:hideMark/>
+          </w:tcPr>
+          <w:p>
+            <w:pPr>
+              <w:spacing w:line="480" w:lineRule="auto"/>
+              <w:jc w:val="center"/>
+            </w:pPr>
+            <w:r>
+              <w:t>Baptist Seminary</w:t>
+            </w:r>
+          </w:p>
+        </w:tc>
+        <w:tc>
+          <w:tcPr>
+            <w:tcW w:w="3022" w:type="dxa"/>
+            <w:noWrap/>
+            <w:hideMark/>
+          </w:tcPr>
+          <w:p>
+            <w:pPr>
+              <w:spacing w:line="480" w:lineRule="auto"/>
+              <w:jc w:val="center"/>
+            </w:pPr>
+            <w:r>
+              <w:t>Theological institution training religious leaders</w:t>
+            </w:r>
+          </w:p>
+        </w:tc>
+        <w:tc>
+          <w:tcPr>
+            <w:tcW w:w="1912" w:type="dxa"/>
+            <w:noWrap/>
+            <w:hideMark/>
+          </w:tcPr>
+          <w:p>
+            <w:pPr>
+              <w:spacing w:line="480" w:lineRule="auto"/>
+              <w:jc w:val="center"/>
+            </w:pPr>
+            <w:r>
+              <w:t>Spiritual development and community influence</w:t>
+            </w:r>
+          </w:p>
+        </w:tc>
+      </w:tr>
+      <w:tr>
+        <w:trPr>
+          <w:trHeight w:val="315"/>
+          <w:jc w:val="center"/>
+        </w:trPr>
+        <w:tc>
+          <w:tcPr>
+            <w:tcW w:w="2410" w:type="dxa"/>
+            <w:noWrap/>
+            <w:hideMark/>
+          </w:tcPr>
+          <w:p>
+            <w:pPr>
+              <w:spacing w:line="480" w:lineRule="auto"/>
+              <w:jc w:val="center"/>
+            </w:pPr>
+            <w:r>
+              <w:t>Road Network Segments</w:t>
+            </w:r>
+          </w:p>
+        </w:tc>
+        <w:tc>
+          <w:tcPr>
+            <w:tcW w:w="2038" w:type="dxa"/>
+            <w:noWrap/>
+            <w:hideMark/>
+          </w:tcPr>
+          <w:p>
+            <w:pPr>
+              <w:spacing w:line="480" w:lineRule="auto"/>
+              <w:jc w:val="center"/>
+            </w:pPr>
+            <w:r>
+              <w:t>Ilorin-Ibadan Expressway</w:t>
+            </w:r>
+          </w:p>
+        </w:tc>
+        <w:tc>
+          <w:tcPr>
+            <w:tcW w:w="3022" w:type="dxa"/>
+            <w:noWrap/>
+            <w:hideMark/>
+          </w:tcPr>
+          <w:p>
+            <w:pPr>
+              <w:spacing w:line="480" w:lineRule="auto"/>
+              <w:jc w:val="center"/>
+            </w:pPr>
+            <w:r>
+              <w:t>Major north-south corridor</w:t>
+            </w:r>
+          </w:p>
+        </w:tc>
+        <w:tc>
+          <w:tcPr>
+            <w:tcW w:w="1912" w:type="dxa"/>
+            <w:noWrap/>
+            <w:hideMark/>
+          </w:tcPr>
+          <w:p>
+            <w:pPr>
+              <w:spacing w:line="480" w:lineRule="auto"/>
+              <w:jc w:val="center"/>
+            </w:pPr>
+            <w:r>
+              <w:t>Regional connectivity and traffic flow</w:t>
+            </w:r>
+          </w:p>
+        </w:tc>
+      </w:tr>
+      <w:tr>
+        <w:trPr>
+          <w:trHeight w:val="315"/>
+          <w:jc w:val="center"/>
+        </w:trPr>
+        <w:tc>
+          <w:tcPr>
+            <w:tcW w:w="2410" w:type="dxa"/>
+            <w:noWrap/>
+            <w:hideMark/>
+          </w:tcPr>
+          <w:p>
+            <w:pPr>
+              <w:spacing w:line="480" w:lineRule="auto"/>
+              <w:jc w:val="center"/>
+            </w:pPr>
+          </w:p>
+        </w:tc>
+        <w:tc>
+          <w:tcPr>
+            <w:tcW w:w="2038" w:type="dxa"/>
+            <w:noWrap/>
+            <w:hideMark/>
+          </w:tcPr>
+          <w:p>
+            <w:pPr>
+              <w:spacing w:line="480" w:lineRule="auto"/>
+              <w:jc w:val="center"/>
+            </w:pPr>
+            <w:r>
+              <w:t>Ogbomoso-Saki Road</w:t>
+            </w:r>
+          </w:p>
+        </w:tc>
+        <w:tc>
+          <w:tcPr>
+            <w:tcW w:w="3022" w:type="dxa"/>
+            <w:noWrap/>
+            <w:hideMark/>
+          </w:tcPr>
+          <w:p>
+            <w:pPr>
+              <w:spacing w:line="480" w:lineRule="auto"/>
+              <w:jc w:val="center"/>
+            </w:pPr>
+            <w:r>
+              <w:t>Connects Ogbomoso to Saki and beyond</w:t>
+            </w:r>
+          </w:p>
+        </w:tc>
+        <w:tc>
+          <w:tcPr>
+            <w:tcW w:w="1912" w:type="dxa"/>
+            <w:noWrap/>
+            <w:hideMark/>
+          </w:tcPr>
+          <w:p>
+            <w:pPr>
+              <w:spacing w:line="480" w:lineRule="auto"/>
+              <w:jc w:val="center"/>
+            </w:pPr>
+            <w:r>
+              <w:t>Access to agricultural and rural areas</w:t>
+            </w:r>
+          </w:p>
+        </w:tc>
+      </w:tr>
+      <w:tr>
+        <w:trPr>
+          <w:trHeight w:val="315"/>
+          <w:jc w:val="center"/>
+        </w:trPr>
+        <w:tc>
+          <w:tcPr>
+            <w:tcW w:w="2410" w:type="dxa"/>
+            <w:noWrap/>
+            <w:hideMark/>
+          </w:tcPr>
+          <w:p>
+            <w:pPr>
+              <w:spacing w:line="480" w:lineRule="auto"/>
+              <w:jc w:val="center"/>
+            </w:pPr>
+          </w:p>
+        </w:tc>
+        <w:tc>
+          <w:tcPr>
+            <w:tcW w:w="2038" w:type="dxa"/>
+            <w:noWrap/>
+            <w:hideMark/>
+          </w:tcPr>
+          <w:p>
+            <w:pPr>
+              <w:spacing w:line="480" w:lineRule="auto"/>
+              <w:jc w:val="center"/>
+            </w:pPr>
+            <w:r>
+              <w:t>Ogbomoso-Iwo Road</w:t>
+            </w:r>
+          </w:p>
+        </w:tc>
+        <w:tc>
+          <w:tcPr>
+            <w:tcW w:w="3022" w:type="dxa"/>
+            <w:noWrap/>
+            <w:hideMark/>
+          </w:tcPr>
+          <w:p>
+            <w:pPr>
+              <w:spacing w:line="480" w:lineRule="auto"/>
+              <w:jc w:val="center"/>
+            </w:pPr>
+            <w:r>
+              <w:t>Links Ogbomoso to Iwo in Osun State</w:t>
+            </w:r>
+          </w:p>
+        </w:tc>
+        <w:tc>
+          <w:tcPr>
+            <w:tcW w:w="1912" w:type="dxa"/>
+            <w:noWrap/>
+            <w:hideMark/>
+          </w:tcPr>
+          <w:p>
+            <w:pPr>
+              <w:spacing w:line="480" w:lineRule="auto"/>
+              <w:jc w:val="center"/>
+            </w:pPr>
+            <w:r>
+              <w:t>Inter-state connectivity and trade opportunities</w:t>
+            </w:r>
+          </w:p>
+        </w:tc>
+      </w:tr>
+      <w:tr>
+        <w:trPr>
+          <w:trHeight w:val="315"/>
+          <w:jc w:val="center"/>
+        </w:trPr>
+        <w:tc>
+          <w:tcPr>
+            <w:tcW w:w="2410" w:type="dxa"/>
+            <w:noWrap/>
+            <w:hideMark/>
+          </w:tcPr>
+          <w:p>
+            <w:pPr>
+              <w:spacing w:line="480" w:lineRule="auto"/>
+              <w:jc w:val="center"/>
+            </w:pPr>
+          </w:p>
+        </w:tc>
+        <w:tc>
+          <w:tcPr>
+            <w:tcW w:w="2038" w:type="dxa"/>
+            <w:noWrap/>
+            <w:hideMark/>
+          </w:tcPr>
+          <w:p>
+            <w:pPr>
+              <w:spacing w:line="480" w:lineRule="auto"/>
+              <w:jc w:val="center"/>
+            </w:pPr>
+            <w:r>
+              <w:t>Ogbomoso-Offa Road</w:t>
+            </w:r>
+          </w:p>
+        </w:tc>
+        <w:tc>
+          <w:tcPr>
+            <w:tcW w:w="3022" w:type="dxa"/>
+            <w:noWrap/>
+            <w:hideMark/>
+          </w:tcPr>
+          <w:p>
+            <w:pPr>
+              <w:spacing w:line="480" w:lineRule="auto"/>
+              <w:jc w:val="center"/>
+            </w:pPr>
+            <w:r>
+              <w:t>Provides access to Offa and Kwara State</w:t>
+            </w:r>
+          </w:p>
+        </w:tc>
+        <w:tc>
+          <w:tcPr>
+            <w:tcW w:w="1912" w:type="dxa"/>
+            <w:noWrap/>
+            <w:hideMark/>
+          </w:tcPr>
+          <w:p>
+            <w:pPr>
+              <w:spacing w:line="480" w:lineRule="auto"/>
+              <w:jc w:val="center"/>
+            </w:pPr>
+            <w:r>
+              <w:t>Regional exchange and cultural interaction</w:t>
+            </w:r>
+          </w:p>
+        </w:tc>
+      </w:tr>
+      <w:tr>
+        <w:trPr>
+          <w:trHeight w:val="315"/>
+          <w:jc w:val="center"/>
+        </w:trPr>
+        <w:tc>
+          <w:tcPr>
+            <w:tcW w:w="2410" w:type="dxa"/>
+            <w:noWrap/>
+            <w:hideMark/>
+          </w:tcPr>
+          <w:p>
+            <w:pPr>
+              <w:spacing w:line="480" w:lineRule="auto"/>
+              <w:jc w:val="center"/>
+            </w:pPr>
+          </w:p>
+        </w:tc>
+        <w:tc>
+          <w:tcPr>
+            <w:tcW w:w="2038" w:type="dxa"/>
+            <w:noWrap/>
+            <w:hideMark/>
+          </w:tcPr>
+          <w:p>
+            <w:pPr>
+              <w:spacing w:line="480" w:lineRule="auto"/>
+              <w:jc w:val="center"/>
+            </w:pPr>
+            <w:r>
+              <w:t>Inner-city roads</w:t>
+            </w:r>
+          </w:p>
+        </w:tc>
+        <w:tc>
+          <w:tcPr>
+            <w:tcW w:w="3022" w:type="dxa"/>
+            <w:noWrap/>
+            <w:hideMark/>
+          </w:tcPr>
+          <w:p>
+            <w:pPr>
+              <w:spacing w:line="480" w:lineRule="auto"/>
+              <w:jc w:val="center"/>
+            </w:pPr>
+            <w:r>
+              <w:t>Connect various neighborhoods and landmarks within Ogbomoso town</w:t>
+            </w:r>
+          </w:p>
+        </w:tc>
+        <w:tc>
+          <w:tcPr>
+            <w:tcW w:w="1912" w:type="dxa"/>
+            <w:noWrap/>
+            <w:hideMark/>
+          </w:tcPr>
+          <w:p>
+            <w:pPr>
+              <w:spacing w:line="480" w:lineRule="auto"/>
+              <w:jc w:val="center"/>
+            </w:pPr>
+            <w:r>
+              <w:t>Local accessibility and community mobility</w:t>
+            </w:r>
+          </w:p>
+        </w:tc>
+      </w:tr>
+    </w:tbl>
+    <w:p>
+      <w:pPr>
+        <w:spacing w:line="480" w:lineRule="auto"/>
+      </w:pPr>
+    </w:p>
+    <w:p>
+      <w:pPr>
+        <w:pStyle w:val="Heading3"/>
+      </w:pPr>
+      <w:r>
+        <w:t>3.</w:t>
+      </w:r>
+      <w:r>
+        <w:t>4</w:t>
+      </w:r>
+      <w:r>
+        <w:tab/>
+      </w:r>
+      <w:r>
+        <w:t>Data Profiling</w:t>
+      </w:r>
+    </w:p>
+    <w:p>
+      <w:pPr>
+        <w:spacing w:line="480" w:lineRule="auto"/>
+      </w:pPr>
+      <w:r>
+        <w:t>The collected dataset</w:t>
+      </w:r>
+      <w:r>
+        <w:t>s</w:t>
+      </w:r>
+      <w:r>
+        <w:t xml:space="preserve"> comprise</w:t>
+      </w:r>
+      <w:r>
+        <w:t xml:space="preserve"> of </w:t>
+      </w:r>
+      <w:r>
+        <w:t xml:space="preserve">the road </w:t>
+      </w:r>
+      <w:r>
+        <w:t>infrastructures and network</w:t>
+      </w:r>
+      <w:r>
+        <w:t xml:space="preserve"> in Ogbomoso North, encompassing major highways, express routes, and minor roads. </w:t>
+      </w:r>
+    </w:p>
+    <w:p>
+      <w:pPr>
+        <w:pStyle w:val="Heading3"/>
+      </w:pPr>
+      <w:r>
+        <w:t>3.4.1</w:t>
+      </w:r>
+      <w:r>
+        <w:tab/>
+      </w:r>
+      <w:r>
+        <w:t>Traffic Flow Dataset</w:t>
+      </w:r>
+    </w:p>
+    <w:p>
+      <w:pPr>
+        <w:spacing w:line="480" w:lineRule="auto"/>
+      </w:pPr>
+      <w:r>
+        <w:t>The Traffic Flow dataset is a pivotal component of the comprehensive study on road connectivity in Ogbomoso North. This dataset primarily captures the dynamics of vehicular movement across different road segments and intersections</w:t>
+      </w:r>
+      <w:r>
+        <w:t xml:space="preserve"> in the study area</w:t>
+      </w:r>
+      <w:r>
+        <w:t>. Key characteristics and features include:</w:t>
+      </w:r>
+    </w:p>
+    <w:p>
+      <w:pPr>
+        <w:spacing w:line="480" w:lineRule="auto"/>
+        <w:jc w:val="left"/>
+      </w:pPr>
+    </w:p>
+    <w:p>
+      <w:pPr>
+        <w:pStyle w:val="ListParagraph"/>
+        <w:numPr>
+          <w:ilvl w:val="0"/>
+          <w:numId w:val="12"/>
+        </w:numPr>
+        <w:spacing w:line="480" w:lineRule="auto"/>
+      </w:pPr>
+      <w:r>
+        <w:lastRenderedPageBreak/>
+        <w:t>Traffic Volumes: Recorded as the number of vehicles passing a specific point within a defined time period (vehicles/hour).</w:t>
+      </w:r>
+    </w:p>
+    <w:p>
+      <w:pPr>
+        <w:pStyle w:val="ListParagraph"/>
+        <w:numPr>
+          <w:ilvl w:val="0"/>
+          <w:numId w:val="12"/>
+        </w:numPr>
+        <w:spacing w:line="480" w:lineRule="auto"/>
+      </w:pPr>
+      <w:r>
+        <w:t>Congestion Points: Identifies areas with higher-than-average traffic volumes, indicating potential congestion hotspots.</w:t>
+      </w:r>
+    </w:p>
+    <w:p>
+      <w:pPr>
+        <w:pStyle w:val="ListParagraph"/>
+        <w:numPr>
+          <w:ilvl w:val="0"/>
+          <w:numId w:val="12"/>
+        </w:numPr>
+        <w:spacing w:line="480" w:lineRule="auto"/>
+      </w:pPr>
+      <w:r>
+        <w:t>Flow Patterns: Reveals the temporal patterns of traffic, providing insights into peak hours and variations throughout the day.</w:t>
+      </w:r>
+    </w:p>
+    <w:p>
+      <w:pPr>
+        <w:spacing w:line="480" w:lineRule="auto"/>
+      </w:pPr>
+      <w:r>
+        <w:t xml:space="preserve">Units: Traffic volumes </w:t>
+      </w:r>
+      <w:r>
+        <w:t>is</w:t>
+      </w:r>
+      <w:r>
+        <w:t xml:space="preserve"> typically measured in vehicles per hour.</w:t>
+      </w:r>
+    </w:p>
+    <w:p>
+      <w:pPr>
+        <w:pStyle w:val="Heading3"/>
+      </w:pPr>
+      <w:r>
+        <w:t xml:space="preserve">3.4.2 </w:t>
+      </w:r>
+      <w:r>
+        <w:t xml:space="preserve">Road Condition </w:t>
+      </w:r>
+      <w:r>
+        <w:t xml:space="preserve">and Maintenance </w:t>
+      </w:r>
+      <w:r>
+        <w:t>dataset</w:t>
+      </w:r>
+    </w:p>
+    <w:p>
+      <w:pPr>
+        <w:spacing w:line="480" w:lineRule="auto"/>
+        <w:rPr>
+          <w:b/>
+          <w:bCs/>
+        </w:rPr>
+      </w:pPr>
+      <w:r>
+        <w:t>The Road Condition dataset evaluates the state of road infrastructure within Ogbomoso North. It assesses the physical attributes of highways, major roads, and minor roads. Key characteristics and features include:</w:t>
+      </w:r>
+    </w:p>
+    <w:p>
+      <w:pPr>
+        <w:pStyle w:val="ListParagraph"/>
+        <w:numPr>
+          <w:ilvl w:val="0"/>
+          <w:numId w:val="11"/>
+        </w:numPr>
+        <w:spacing w:line="480" w:lineRule="auto"/>
+      </w:pPr>
+      <w:r>
+        <w:t>Road Types: Categorizes roads into different types, such as highways, major roads, and minor roads.</w:t>
+      </w:r>
+    </w:p>
+    <w:p>
+      <w:pPr>
+        <w:pStyle w:val="ListParagraph"/>
+        <w:numPr>
+          <w:ilvl w:val="0"/>
+          <w:numId w:val="11"/>
+        </w:numPr>
+        <w:spacing w:line="480" w:lineRule="auto"/>
+      </w:pPr>
+      <w:r>
+        <w:t>Condition Assessment: Provides insights into the current state of roads, highlighting areas that may require maintenance or rehabilitation.</w:t>
+      </w:r>
+    </w:p>
+    <w:p>
+      <w:pPr>
+        <w:pStyle w:val="ListParagraph"/>
+        <w:numPr>
+          <w:ilvl w:val="0"/>
+          <w:numId w:val="11"/>
+        </w:numPr>
+        <w:spacing w:line="480" w:lineRule="auto"/>
+      </w:pPr>
+      <w:r>
+        <w:t>Capacity Analysis: Evaluates the capacity of each road segment, indicating its ability to handle vehicular traffic.</w:t>
+      </w:r>
+    </w:p>
+    <w:p>
+      <w:pPr>
+        <w:pStyle w:val="ListParagraph"/>
+        <w:numPr>
+          <w:ilvl w:val="0"/>
+          <w:numId w:val="11"/>
+        </w:numPr>
+        <w:spacing w:line="480" w:lineRule="auto"/>
+      </w:pPr>
+      <w:r>
+        <w:t>Units: Condition ratings may be qualitative (good, fair, poor), and capacity is often measured in vehicles per hour.</w:t>
+      </w:r>
+    </w:p>
+    <w:p>
+      <w:pPr>
+        <w:jc w:val="left"/>
+      </w:pPr>
+      <w:r>
+        <w:br w:type="page"/>
+      </w:r>
+    </w:p>
+    <w:p>
+      <w:pPr>
+        <w:pStyle w:val="Heading3"/>
+      </w:pPr>
+      <w:r>
+        <w:lastRenderedPageBreak/>
+        <w:t>3.4.3</w:t>
+      </w:r>
+      <w:r>
+        <w:tab/>
+      </w:r>
+      <w:r>
+        <w:t>Road Network Model Dataset</w:t>
+      </w:r>
+    </w:p>
+    <w:p>
+      <w:pPr>
+        <w:spacing w:line="480" w:lineRule="auto"/>
+        <w:rPr>
+          <w:b/>
+          <w:bCs/>
+        </w:rPr>
+      </w:pPr>
+      <w:r>
+        <w:rPr>
+          <w:b/>
+          <w:bCs/>
+        </w:rPr>
+        <w:t xml:space="preserve"> </w:t>
+      </w:r>
+      <w:r>
+        <w:t xml:space="preserve">The Road Network Model dataset offers a spatial representation of the entire road infrastructure in Ogbomoso North. It includes locations, road segments, and connectivity patterns. Key characteristics and features </w:t>
+      </w:r>
+      <w:r>
+        <w:t xml:space="preserve">of this dataset </w:t>
+      </w:r>
+      <w:r>
+        <w:t>include:</w:t>
+      </w:r>
+    </w:p>
+    <w:p>
+      <w:pPr>
+        <w:pStyle w:val="ListParagraph"/>
+        <w:numPr>
+          <w:ilvl w:val="0"/>
+          <w:numId w:val="13"/>
+        </w:numPr>
+        <w:spacing w:line="480" w:lineRule="auto"/>
+      </w:pPr>
+      <w:r>
+        <w:t>Geographical Information: Provides coordinates and spatial data for each location and road segment.</w:t>
+      </w:r>
+    </w:p>
+    <w:p>
+      <w:pPr>
+        <w:pStyle w:val="ListParagraph"/>
+        <w:numPr>
+          <w:ilvl w:val="0"/>
+          <w:numId w:val="13"/>
+        </w:numPr>
+        <w:spacing w:line="480" w:lineRule="auto"/>
+      </w:pPr>
+      <w:r>
+        <w:t>Connectivity Analysis: Identifies major road corridors, intersections, and crucial connectors in the network.</w:t>
+      </w:r>
+    </w:p>
+    <w:p>
+      <w:pPr>
+        <w:pStyle w:val="ListParagraph"/>
+        <w:numPr>
+          <w:ilvl w:val="0"/>
+          <w:numId w:val="13"/>
+        </w:numPr>
+        <w:spacing w:line="480" w:lineRule="auto"/>
+      </w:pPr>
+      <w:r>
+        <w:t>Landmarks and Towns: Maps out significant landmarks, towns, and junctions within the road network.</w:t>
+      </w:r>
+    </w:p>
+    <w:p>
+      <w:pPr>
+        <w:pStyle w:val="ListParagraph"/>
+        <w:numPr>
+          <w:ilvl w:val="0"/>
+          <w:numId w:val="13"/>
+        </w:numPr>
+        <w:spacing w:line="480" w:lineRule="auto"/>
+      </w:pPr>
+      <w:r>
+        <w:t>Units: Coordinates are measured in latitude and longitude.</w:t>
+      </w:r>
+    </w:p>
+    <w:p>
+      <w:pPr>
+        <w:pStyle w:val="Heading3"/>
+      </w:pPr>
+      <w:r>
+        <w:t>3.4.5</w:t>
+      </w:r>
+      <w:r>
+        <w:tab/>
+      </w:r>
+      <w:r>
+        <w:t>Socioeconomic Impact Dataset</w:t>
+      </w:r>
+    </w:p>
+    <w:p>
+      <w:pPr>
+        <w:spacing w:line="480" w:lineRule="auto"/>
+      </w:pPr>
+      <w:r>
+        <w:t>The Socioeconomic Impact dataset delves into the broader implications of road connectivity on the community in Ogbomoso North. It explores economic, social, and cultural aspects. Key characteristics and features include:</w:t>
+      </w:r>
+    </w:p>
+    <w:p>
+      <w:pPr>
+        <w:pStyle w:val="ListParagraph"/>
+        <w:numPr>
+          <w:ilvl w:val="0"/>
+          <w:numId w:val="14"/>
+        </w:numPr>
+        <w:spacing w:line="480" w:lineRule="auto"/>
+      </w:pPr>
+      <w:r>
+        <w:t>Economic Hubs: Identifies areas crucial for economic activities, such as marketplaces, educational institutions, and healthcare facilities.</w:t>
+      </w:r>
+    </w:p>
+    <w:p>
+      <w:pPr>
+        <w:pStyle w:val="ListParagraph"/>
+        <w:numPr>
+          <w:ilvl w:val="0"/>
+          <w:numId w:val="14"/>
+        </w:numPr>
+        <w:spacing w:line="480" w:lineRule="auto"/>
+      </w:pPr>
+      <w:r>
+        <w:t>Cultural Significance: Highlights landmarks and areas with cultural or historical importance.</w:t>
+      </w:r>
+    </w:p>
+    <w:p>
+      <w:pPr>
+        <w:pStyle w:val="ListParagraph"/>
+        <w:numPr>
+          <w:ilvl w:val="0"/>
+          <w:numId w:val="14"/>
+        </w:numPr>
+        <w:spacing w:line="480" w:lineRule="auto"/>
+      </w:pPr>
+      <w:r>
+        <w:t>Traffic Impact on Businesses: Examines how traffic flow (or congestion) influences local businesses.</w:t>
+      </w:r>
+    </w:p>
+    <w:p>
+      <w:pPr>
+        <w:spacing w:line="480" w:lineRule="auto"/>
+        <w:jc w:val="left"/>
+      </w:pPr>
+      <w:r>
+        <w:t xml:space="preserve">Units: Impact assessments </w:t>
+      </w:r>
+      <w:r>
+        <w:t>are</w:t>
+      </w:r>
+      <w:r>
+        <w:t xml:space="preserve"> b</w:t>
+      </w:r>
+      <w:r>
+        <w:t>oth</w:t>
+      </w:r>
+      <w:r>
+        <w:t xml:space="preserve"> qualitative or quantitative.</w:t>
+      </w:r>
+    </w:p>
+    <w:p>
+      <w:pPr>
+        <w:spacing w:line="480" w:lineRule="auto"/>
+        <w:jc w:val="left"/>
+      </w:pPr>
+      <w:r>
+        <w:rPr>
+          <w:noProof/>
+        </w:rPr>
+        <w:lastRenderedPageBreak/>
+        <w:drawing>
+          <wp:inline distT="0" distB="0" distL="0" distR="0" wp14:anchorId="44AD8BA2" wp14:editId="2E17D26C">
+            <wp:extent cx="5957415" cy="7030193"/>
+            <wp:effectExtent l="0" t="0" r="5715" b="0"/>
+            <wp:docPr id="6" name="Picture 6" descr="Map of Ogbomoso township showing the road network. Source: Ministry of Lands, Housing and Physical Planning, Ibadan Oyo State (2006). "/>
+            <wp:cNvGraphicFramePr>
+              <a:graphicFrameLocks xmlns:a="http://schemas.openxmlformats.org/drawingml/2006/main" noChangeAspect="1"/>
+            </wp:cNvGraphicFramePr>
+            <a:graphic xmlns:a="http://schemas.openxmlformats.org/drawingml/2006/main">
+              <a:graphicData uri="http://schemas.openxmlformats.org/drawingml/2006/picture">
+                <pic:pic xmlns:pic="http://schemas.openxmlformats.org/drawingml/2006/picture">
+                  <pic:nvPicPr>
+                    <pic:cNvPr id="0" name="Picture 20" descr="Map of Ogbomoso township showing the road network. Source: Ministry of Lands, Housing and Physical Planning, Ibadan Oyo State (2006). "/>
+                    <pic:cNvPicPr>
+                      <a:picLocks noChangeAspect="1" noChangeArrowheads="1"/>
+                    </pic:cNvPicPr>
+                  </pic:nvPicPr>
+                  <pic:blipFill>
+                    <a:blip r:embed="rId18">
+                      <a:extLst>
+                        <a:ext uri="{28A0092B-C50C-407E-A947-70E740481C1C}">
+                          <a14:useLocalDpi xmlns:a14="http://schemas.microsoft.com/office/drawing/2010/main" val="0"/>
+                        </a:ext>
+                      </a:extLst>
+                    </a:blip>
+                    <a:srcRect/>
+                    <a:stretch>
+                      <a:fillRect/>
+                    </a:stretch>
+                  </pic:blipFill>
+                  <pic:spPr bwMode="auto">
+                    <a:xfrm>
+                      <a:off x="0" y="0"/>
+                      <a:ext cx="5963455" cy="7037321"/>
+                    </a:xfrm>
+                    <a:prstGeom prst="rect">
+                      <a:avLst/>
+                    </a:prstGeom>
+                    <a:noFill/>
+                    <a:ln>
+                      <a:noFill/>
+                    </a:ln>
+                  </pic:spPr>
+                </pic:pic>
+              </a:graphicData>
+            </a:graphic>
+          </wp:inline>
+        </w:drawing>
+      </w:r>
+    </w:p>
+    <w:p>
+      <w:pPr>
+        <w:spacing w:line="480" w:lineRule="auto"/>
+        <w:jc w:val="center"/>
+      </w:pPr>
+      <w:r>
+        <w:rPr>
+          <w:b/>
+          <w:bCs/>
+        </w:rPr>
+        <w:t>Figure 3.</w:t>
+      </w:r>
+      <w:r>
+        <w:rPr>
+          <w:b/>
+          <w:bCs/>
+        </w:rPr>
+        <w:t>2</w:t>
+      </w:r>
+      <w:r>
+        <w:rPr>
+          <w:b/>
+          <w:bCs/>
+        </w:rPr>
+        <w:t>:</w:t>
+      </w:r>
+      <w:r>
+        <w:t xml:space="preserve"> </w:t>
+      </w:r>
+      <w:r>
+        <w:t>Map of Ogbomoso township showing the road network.</w:t>
+      </w:r>
+    </w:p>
+    <w:p>
+      <w:pPr>
+        <w:pStyle w:val="Heading2"/>
+      </w:pPr>
+      <w:r>
+        <w:br w:type="page"/>
+      </w:r>
+      <w:r>
+        <w:lastRenderedPageBreak/>
+        <w:t>3.5</w:t>
+      </w:r>
+      <w:r>
+        <w:tab/>
+      </w:r>
+      <w:r>
+        <w:t>Data Analysis Techniques</w:t>
+      </w:r>
+    </w:p>
+    <w:p>
+      <w:pPr>
+        <w:spacing w:line="480" w:lineRule="auto"/>
+      </w:pPr>
+      <w:r>
+        <w:t>The data analysis component of this study is a</w:t>
+      </w:r>
+      <w:r>
+        <w:t>n</w:t>
+      </w:r>
+      <w:r>
+        <w:t xml:space="preserve"> exploration of </w:t>
+      </w:r>
+      <w:r>
+        <w:t>the collected</w:t>
+      </w:r>
+      <w:r>
+        <w:t xml:space="preserve"> datasets pertaining </w:t>
+      </w:r>
+      <w:r>
+        <w:t xml:space="preserve">to the </w:t>
+      </w:r>
+      <w:r>
+        <w:t>road connectivity in Ogbomoso North. The analytical process is facilitated through the utilization of statistical tools and exploratory data analysis techniques</w:t>
+      </w:r>
+      <w:r>
+        <w:t xml:space="preserve"> such as univariate analysis, bivariate analysis and multivariate analysis</w:t>
+      </w:r>
+      <w:r>
+        <w:t>. Key software tools employed include</w:t>
+      </w:r>
+      <w:r>
+        <w:t xml:space="preserve"> Statistical Package for Social Science (</w:t>
+      </w:r>
+      <w:r>
+        <w:t>SPSS</w:t>
+      </w:r>
+      <w:r>
+        <w:t xml:space="preserve">), Stata </w:t>
+      </w:r>
+      <w:r>
+        <w:t xml:space="preserve">and </w:t>
+      </w:r>
+      <w:r>
+        <w:t xml:space="preserve">Microsoft </w:t>
+      </w:r>
+      <w:r>
+        <w:t>Exc</w:t>
+      </w:r>
+      <w:r>
+        <w:t>el.</w:t>
+      </w:r>
+    </w:p>
+    <w:p>
+      <w:pPr>
+        <w:pStyle w:val="Heading3"/>
+      </w:pPr>
+      <w:r>
+        <w:t>3.5.1</w:t>
+      </w:r>
+      <w:r>
+        <w:tab/>
+      </w:r>
+      <w:r>
+        <w:t>Traffic Flow Patterns Analysis</w:t>
+      </w:r>
+    </w:p>
+    <w:p>
+      <w:pPr>
+        <w:spacing w:line="480" w:lineRule="auto"/>
+      </w:pPr>
+      <w:r>
+        <w:t>Utilizing SPSS and Excel for Descriptive Statistics</w:t>
+      </w:r>
+      <w:r>
+        <w:t xml:space="preserve"> this</w:t>
+      </w:r>
+      <w:r>
+        <w:t xml:space="preserve"> phase involves a detailed examination of traffic flow patterns. Descriptive statistics such as mean traffic flow, standard deviation, and percentile values are calculated to gain insights into the central tendency and variability of traffic patterns within the study area.</w:t>
+      </w:r>
+    </w:p>
+    <w:p>
+      <w:pPr>
+        <w:pStyle w:val="Heading3"/>
+      </w:pPr>
+      <w:r>
+        <w:t>3.5.2</w:t>
+      </w:r>
+      <w:r>
+        <w:tab/>
+      </w:r>
+      <w:r>
+        <w:t>Road Condition Assessment</w:t>
+      </w:r>
+    </w:p>
+    <w:p>
+      <w:pPr>
+        <w:spacing w:line="480" w:lineRule="auto"/>
+      </w:pPr>
+      <w:r>
+        <w:t>Employing Exploratory Data Analysis</w:t>
+      </w:r>
+      <w:r>
+        <w:t xml:space="preserve">, </w:t>
+      </w:r>
+      <w:r>
+        <w:t>the</w:t>
+      </w:r>
+      <w:r>
+        <w:t xml:space="preserve"> u</w:t>
+      </w:r>
+      <w:r>
+        <w:t>nivariate analysis focuses on individual variables, particularly road conditions, using frequency distributions. Bivariate analysis delves into relationships between road conditions and traffic flow, providing a nuanced understanding of their interplay.</w:t>
+      </w:r>
+    </w:p>
+    <w:p>
+      <w:pPr>
+        <w:pStyle w:val="Heading3"/>
+      </w:pPr>
+      <w:r>
+        <w:t>3.5.3</w:t>
+      </w:r>
+      <w:r>
+        <w:tab/>
+      </w:r>
+      <w:r>
+        <w:t>Spatial Layout Exploration</w:t>
+      </w:r>
+    </w:p>
+    <w:p>
+      <w:pPr>
+        <w:spacing w:line="480" w:lineRule="auto"/>
+      </w:pPr>
+      <w:r>
+        <w:t>This s</w:t>
+      </w:r>
+      <w:r>
+        <w:t>tep</w:t>
+      </w:r>
+      <w:r>
+        <w:t xml:space="preserve"> involve</w:t>
+      </w:r>
+      <w:r>
+        <w:t>d</w:t>
+      </w:r>
+      <w:r>
+        <w:t xml:space="preserve"> a comprehensive assessment of the spatial distribution of road networks. GIS tools </w:t>
+      </w:r>
+      <w:r>
+        <w:t>were</w:t>
+      </w:r>
+      <w:r>
+        <w:t xml:space="preserve"> </w:t>
+      </w:r>
+      <w:r>
+        <w:t xml:space="preserve">leveraged here </w:t>
+      </w:r>
+      <w:r>
+        <w:t>to identify key locations that significantly contribute to overall connectivity and developmental aspects within Ogbomoso North.</w:t>
+      </w:r>
+    </w:p>
+    <w:p>
+      <w:pPr>
+        <w:spacing w:line="480" w:lineRule="auto"/>
+      </w:pPr>
+    </w:p>
+    <w:p>
+      <w:pPr>
+        <w:spacing w:line="480" w:lineRule="auto"/>
+      </w:pPr>
+    </w:p>
+    <w:p>
+      <w:pPr>
+        <w:spacing w:line="480" w:lineRule="auto"/>
+      </w:pPr>
+      <w:r>
+        <w:rPr>
+          <w:rStyle w:val="Heading3Char"/>
+        </w:rPr>
+        <w:lastRenderedPageBreak/>
+        <w:t>3.5.4</w:t>
+      </w:r>
+      <w:r>
+        <w:rPr>
+          <w:rStyle w:val="Heading3Char"/>
+        </w:rPr>
+        <w:tab/>
+      </w:r>
+      <w:r>
+        <w:rPr>
+          <w:rStyle w:val="Heading3Char"/>
+        </w:rPr>
+        <w:t>Hotspot Identification for Congestion</w:t>
+      </w:r>
+      <w:r>
+        <w:t>:</w:t>
+      </w:r>
+    </w:p>
+    <w:p>
+      <w:pPr>
+        <w:spacing w:line="480" w:lineRule="auto"/>
+      </w:pPr>
+      <w:r>
+        <w:t>Spatial analysis techniques and clustering algorithms</w:t>
+      </w:r>
+      <w:r>
+        <w:t xml:space="preserve"> was utilized here since t</w:t>
+      </w:r>
+      <w:r>
+        <w:t>he focus here is pinpointing congestion hotspots by scrutinizing the spatial distribution of traffic flow. Clustering algorithms are applied to detect specific areas characterized by high traffic density, contributing to a more targeted understanding of congestion points.</w:t>
+      </w:r>
+    </w:p>
+    <w:p>
+      <w:pPr>
+        <w:pStyle w:val="Heading3"/>
+      </w:pPr>
+      <w:r>
+        <w:t>3.5.5</w:t>
+      </w:r>
+      <w:r>
+        <w:tab/>
+      </w:r>
+      <w:r>
+        <w:t>Multivariate Analysis for Overall Connectivity</w:t>
+      </w:r>
+    </w:p>
+    <w:p>
+      <w:pPr>
+        <w:spacing w:line="480" w:lineRule="auto"/>
+      </w:pPr>
+      <w:r>
+        <w:t>Utilizing regression analysis in SPSS</w:t>
+      </w:r>
+      <w:r>
+        <w:t xml:space="preserve"> </w:t>
+      </w:r>
+      <w:r>
+        <w:t xml:space="preserve">the study </w:t>
+      </w:r>
+      <w:bookmarkStart w:id="34" w:name="_GoBack"/>
+      <w:bookmarkEnd w:id="34"/>
+      <w:r>
+        <w:t>assess</w:t>
+      </w:r>
+      <w:r>
+        <w:t>ed</w:t>
+      </w:r>
+      <w:r>
+        <w:t xml:space="preserve"> the collective impact of multiple variables, including road conditions and traffic volume, on the overall road connectivity within the study area.</w:t>
+      </w:r>
+    </w:p>
+    <w:p>
+      <w:pPr>
+        <w:spacing w:line="480" w:lineRule="auto"/>
+        <w:jc w:val="left"/>
+      </w:pPr>
+      <w:r>
+        <w:br w:type="page"/>
+      </w:r>
+    </w:p>
+    <w:p>
+      <w:pPr>
+        <w:spacing w:line="480" w:lineRule="auto"/>
+      </w:pPr>
+    </w:p>
+    <w:p>
+      <w:pPr>
         <w:spacing w:line="600" w:lineRule="auto"/>
       </w:pPr>
       <w:r>
@@ -7882,9 +10142,41 @@
         <w:t>, 12(19), 8274.</w:t>
       </w:r>
     </w:p>
-    <w:p/>
+    <w:p>
+      <w:pPr>
+        <w:spacing w:line="600" w:lineRule="auto"/>
+      </w:pPr>
+      <w:r>
+        <w:t>Adewuyi, G. K.</w:t>
+      </w:r>
+      <w:r>
+        <w:t>,</w:t>
+      </w:r>
+      <w:r>
+        <w:t xml:space="preserve"> Adeyemo, A. K., &amp; Adejumo S. A</w:t>
+      </w:r>
+      <w:r>
+        <w:t xml:space="preserve"> (20</w:t>
+      </w:r>
+      <w:r>
+        <w:t>20</w:t>
+      </w:r>
+      <w:r>
+        <w:t xml:space="preserve">). </w:t>
+      </w:r>
+      <w:r>
+        <w:rPr>
+          <w:i/>
+          <w:iCs/>
+        </w:rPr>
+        <w:t>Use of geographic information of Oyo State, Southwestern Nigeria</w:t>
+      </w:r>
+      <w:r>
+        <w:t xml:space="preserve">. *International Research Journal, 6*(12), </w:t>
+      </w:r>
+    </w:p>
     <w:sectPr>
-      <w:footerReference w:type="default" r:id="rId17"/>
+      <w:footerReference w:type="default" r:id="rId19"/>
       <w:pgSz w:w="12240" w:h="15840"/>
       <w:pgMar w:top="1440" w:right="1440" w:bottom="1440" w:left="1418" w:header="720" w:footer="720" w:gutter="0"/>
       <w:pgNumType w:start="1"/>
@@ -8140,6 +10432,95 @@
     </w:lvl>
   </w:abstractNum>
   <w:abstractNum w:abstractNumId="1" w15:restartNumberingAfterBreak="0">
+    <w:nsid w:val="050A1051"/>
+    <w:multiLevelType w:val="hybridMultilevel"/>
+    <w:tmpl w:val="2E98C330"/>
+    <w:lvl w:ilvl="0" w:tplc="0409001B">
+      <w:start w:val="1"/>
+      <w:numFmt w:val="lowerRoman"/>
+      <w:lvlText w:val="%1."/>
+      <w:lvlJc w:val="right"/>
+      <w:pPr>
+        <w:ind w:left="720" w:hanging="360"/>
+      </w:pPr>
+      <w:rPr>
+        <w:rFonts w:hint="default"/>
+      </w:rPr>
+    </w:lvl>
+    <w:lvl w:ilvl="1" w:tplc="04090019" w:tentative="1">
+      <w:start w:val="1"/>
+      <w:numFmt w:val="lowerLetter"/>
+      <w:lvlText w:val="%2."/>
+      <w:lvlJc w:val="left"/>
+      <w:pPr>
+        <w:ind w:left="1440" w:hanging="360"/>
+      </w:pPr>
+    </w:lvl>
+    <w:lvl w:ilvl="2" w:tplc="0409001B" w:tentative="1">
+      <w:start w:val="1"/>
+      <w:numFmt w:val="lowerRoman"/>
+      <w:lvlText w:val="%3."/>
+      <w:lvlJc w:val="right"/>
+      <w:pPr>
+        <w:ind w:left="2160" w:hanging="180"/>
+      </w:pPr>
+    </w:lvl>
+    <w:lvl w:ilvl="3" w:tplc="0409000F" w:tentative="1">
+      <w:start w:val="1"/>
+      <w:numFmt w:val="decimal"/>
+      <w:lvlText w:val="%4."/>
+      <w:lvlJc w:val="left"/>
+      <w:pPr>
+        <w:ind w:left="2880" w:hanging="360"/>
+      </w:pPr>
+    </w:lvl>
+    <w:lvl w:ilvl="4" w:tplc="04090019" w:tentative="1">
+      <w:start w:val="1"/>
+      <w:numFmt w:val="lowerLetter"/>
+      <w:lvlText w:val="%5."/>
+      <w:lvlJc w:val="left"/>
+      <w:pPr>
+        <w:ind w:left="3600" w:hanging="360"/>
+      </w:pPr>
+    </w:lvl>
+    <w:lvl w:ilvl="5" w:tplc="0409001B" w:tentative="1">
+      <w:start w:val="1"/>
+      <w:numFmt w:val="lowerRoman"/>
+      <w:lvlText w:val="%6."/>
+      <w:lvlJc w:val="right"/>
+      <w:pPr>
+        <w:ind w:left="4320" w:hanging="180"/>
+      </w:pPr>
+    </w:lvl>
+    <w:lvl w:ilvl="6" w:tplc="0409000F" w:tentative="1">
+      <w:start w:val="1"/>
+      <w:numFmt w:val="decimal"/>
+      <w:lvlText w:val="%7."/>
+      <w:lvlJc w:val="left"/>
+      <w:pPr>
+        <w:ind w:left="5040" w:hanging="360"/>
+      </w:pPr>
+    </w:lvl>
+    <w:lvl w:ilvl="7" w:tplc="04090019" w:tentative="1">
+      <w:start w:val="1"/>
+      <w:numFmt w:val="lowerLetter"/>
+      <w:lvlText w:val="%8."/>
+      <w:lvlJc w:val="left"/>
+      <w:pPr>
+        <w:ind w:left="5760" w:hanging="360"/>
+      </w:pPr>
+    </w:lvl>
+    <w:lvl w:ilvl="8" w:tplc="0409001B" w:tentative="1">
+      <w:start w:val="1"/>
+      <w:numFmt w:val="lowerRoman"/>
+      <w:lvlText w:val="%9."/>
+      <w:lvlJc w:val="right"/>
+      <w:pPr>
+        <w:ind w:left="6480" w:hanging="180"/>
+      </w:pPr>
+    </w:lvl>
+  </w:abstractNum>
+  <w:abstractNum w:abstractNumId="2" w15:restartNumberingAfterBreak="0">
     <w:nsid w:val="06506D02"/>
     <w:multiLevelType w:val="hybridMultilevel"/>
     <w:tmpl w:val="461639CE"/>
@@ -8225,7 +10606,7 @@
       </w:pPr>
     </w:lvl>
   </w:abstractNum>
-  <w:abstractNum w:abstractNumId="2" w15:restartNumberingAfterBreak="0">
+  <w:abstractNum w:abstractNumId="3" w15:restartNumberingAfterBreak="0">
     <w:nsid w:val="1F610B5A"/>
     <w:multiLevelType w:val="hybridMultilevel"/>
     <w:tmpl w:val="2ADC9FB2"/>
@@ -8338,7 +10719,7 @@
       </w:rPr>
     </w:lvl>
   </w:abstractNum>
-  <w:abstractNum w:abstractNumId="3" w15:restartNumberingAfterBreak="0">
+  <w:abstractNum w:abstractNumId="4" w15:restartNumberingAfterBreak="0">
     <w:nsid w:val="1FED74CD"/>
     <w:multiLevelType w:val="hybridMultilevel"/>
     <w:tmpl w:val="710077CA"/>
@@ -8424,10 +10805,10 @@
       </w:pPr>
     </w:lvl>
   </w:abstractNum>
-  <w:abstractNum w:abstractNumId="4" w15:restartNumberingAfterBreak="0">
-    <w:nsid w:val="297A6468"/>
+  <w:abstractNum w:abstractNumId="5" w15:restartNumberingAfterBreak="0">
+    <w:nsid w:val="211D09E3"/>
     <w:multiLevelType w:val="hybridMultilevel"/>
-    <w:tmpl w:val="70D2C3F2"/>
+    <w:tmpl w:val="1BAC03C0"/>
     <w:lvl w:ilvl="0" w:tplc="0409001B">
       <w:start w:val="1"/>
       <w:numFmt w:val="lowerRoman"/>
@@ -8513,7 +10894,96 @@
       </w:pPr>
     </w:lvl>
   </w:abstractNum>
-  <w:abstractNum w:abstractNumId="5" w15:restartNumberingAfterBreak="0">
+  <w:abstractNum w:abstractNumId="6" w15:restartNumberingAfterBreak="0">
+    <w:nsid w:val="297A6468"/>
+    <w:multiLevelType w:val="hybridMultilevel"/>
+    <w:tmpl w:val="70D2C3F2"/>
+    <w:lvl w:ilvl="0" w:tplc="0409001B">
+      <w:start w:val="1"/>
+      <w:numFmt w:val="lowerRoman"/>
+      <w:lvlText w:val="%1."/>
+      <w:lvlJc w:val="right"/>
+      <w:pPr>
+        <w:ind w:left="720" w:hanging="360"/>
+      </w:pPr>
+      <w:rPr>
+        <w:rFonts w:hint="default"/>
+      </w:rPr>
+    </w:lvl>
+    <w:lvl w:ilvl="1" w:tplc="04090019" w:tentative="1">
+      <w:start w:val="1"/>
+      <w:numFmt w:val="lowerLetter"/>
+      <w:lvlText w:val="%2."/>
+      <w:lvlJc w:val="left"/>
+      <w:pPr>
+        <w:ind w:left="1440" w:hanging="360"/>
+      </w:pPr>
+    </w:lvl>
+    <w:lvl w:ilvl="2" w:tplc="0409001B" w:tentative="1">
+      <w:start w:val="1"/>
+      <w:numFmt w:val="lowerRoman"/>
+      <w:lvlText w:val="%3."/>
+      <w:lvlJc w:val="right"/>
+      <w:pPr>
+        <w:ind w:left="2160" w:hanging="180"/>
+      </w:pPr>
+    </w:lvl>
+    <w:lvl w:ilvl="3" w:tplc="0409000F" w:tentative="1">
+      <w:start w:val="1"/>
+      <w:numFmt w:val="decimal"/>
+      <w:lvlText w:val="%4."/>
+      <w:lvlJc w:val="left"/>
+      <w:pPr>
+        <w:ind w:left="2880" w:hanging="360"/>
+      </w:pPr>
+    </w:lvl>
+    <w:lvl w:ilvl="4" w:tplc="04090019" w:tentative="1">
+      <w:start w:val="1"/>
+      <w:numFmt w:val="lowerLetter"/>
+      <w:lvlText w:val="%5."/>
+      <w:lvlJc w:val="left"/>
+      <w:pPr>
+        <w:ind w:left="3600" w:hanging="360"/>
+      </w:pPr>
+    </w:lvl>
+    <w:lvl w:ilvl="5" w:tplc="0409001B" w:tentative="1">
+      <w:start w:val="1"/>
+      <w:numFmt w:val="lowerRoman"/>
+      <w:lvlText w:val="%6."/>
+      <w:lvlJc w:val="right"/>
+      <w:pPr>
+        <w:ind w:left="4320" w:hanging="180"/>
+      </w:pPr>
+    </w:lvl>
+    <w:lvl w:ilvl="6" w:tplc="0409000F" w:tentative="1">
+      <w:start w:val="1"/>
+      <w:numFmt w:val="decimal"/>
+      <w:lvlText w:val="%7."/>
+      <w:lvlJc w:val="left"/>
+      <w:pPr>
+        <w:ind w:left="5040" w:hanging="360"/>
+      </w:pPr>
+    </w:lvl>
+    <w:lvl w:ilvl="7" w:tplc="04090019" w:tentative="1">
+      <w:start w:val="1"/>
+      <w:numFmt w:val="lowerLetter"/>
+      <w:lvlText w:val="%8."/>
+      <w:lvlJc w:val="left"/>
+      <w:pPr>
+        <w:ind w:left="5760" w:hanging="360"/>
+      </w:pPr>
+    </w:lvl>
+    <w:lvl w:ilvl="8" w:tplc="0409001B" w:tentative="1">
+      <w:start w:val="1"/>
+      <w:numFmt w:val="lowerRoman"/>
+      <w:lvlText w:val="%9."/>
+      <w:lvlJc w:val="right"/>
+      <w:pPr>
+        <w:ind w:left="6480" w:hanging="180"/>
+      </w:pPr>
+    </w:lvl>
+  </w:abstractNum>
+  <w:abstractNum w:abstractNumId="7" w15:restartNumberingAfterBreak="0">
     <w:nsid w:val="392D31BF"/>
     <w:multiLevelType w:val="hybridMultilevel"/>
     <w:tmpl w:val="75B4E1D2"/>
@@ -8599,7 +11069,7 @@
       </w:pPr>
     </w:lvl>
   </w:abstractNum>
-  <w:abstractNum w:abstractNumId="6" w15:restartNumberingAfterBreak="0">
+  <w:abstractNum w:abstractNumId="8" w15:restartNumberingAfterBreak="0">
     <w:nsid w:val="45580634"/>
     <w:multiLevelType w:val="hybridMultilevel"/>
     <w:tmpl w:val="C2500618"/>
@@ -8712,7 +11182,7 @@
       </w:rPr>
     </w:lvl>
   </w:abstractNum>
-  <w:abstractNum w:abstractNumId="7" w15:restartNumberingAfterBreak="0">
+  <w:abstractNum w:abstractNumId="9" w15:restartNumberingAfterBreak="0">
     <w:nsid w:val="4CE82F2A"/>
     <w:multiLevelType w:val="hybridMultilevel"/>
     <w:tmpl w:val="EE5CC06C"/>
@@ -8825,7 +11295,7 @@
       </w:rPr>
     </w:lvl>
   </w:abstractNum>
-  <w:abstractNum w:abstractNumId="8" w15:restartNumberingAfterBreak="0">
+  <w:abstractNum w:abstractNumId="10" w15:restartNumberingAfterBreak="0">
     <w:nsid w:val="4E9A2F2B"/>
     <w:multiLevelType w:val="hybridMultilevel"/>
     <w:tmpl w:val="6D109D8A"/>
@@ -8911,32 +11381,314 @@
       </w:pPr>
     </w:lvl>
   </w:abstractNum>
+  <w:abstractNum w:abstractNumId="11" w15:restartNumberingAfterBreak="0">
+    <w:nsid w:val="55155BA4"/>
+    <w:multiLevelType w:val="hybridMultilevel"/>
+    <w:tmpl w:val="E50A2CE8"/>
+    <w:lvl w:ilvl="0" w:tplc="0409001B">
+      <w:start w:val="1"/>
+      <w:numFmt w:val="lowerRoman"/>
+      <w:lvlText w:val="%1."/>
+      <w:lvlJc w:val="right"/>
+      <w:pPr>
+        <w:ind w:left="720" w:hanging="360"/>
+      </w:pPr>
+      <w:rPr>
+        <w:rFonts w:hint="default"/>
+      </w:rPr>
+    </w:lvl>
+    <w:lvl w:ilvl="1" w:tplc="04090019" w:tentative="1">
+      <w:start w:val="1"/>
+      <w:numFmt w:val="lowerLetter"/>
+      <w:lvlText w:val="%2."/>
+      <w:lvlJc w:val="left"/>
+      <w:pPr>
+        <w:ind w:left="1440" w:hanging="360"/>
+      </w:pPr>
+    </w:lvl>
+    <w:lvl w:ilvl="2" w:tplc="0409001B" w:tentative="1">
+      <w:start w:val="1"/>
+      <w:numFmt w:val="lowerRoman"/>
+      <w:lvlText w:val="%3."/>
+      <w:lvlJc w:val="right"/>
+      <w:pPr>
+        <w:ind w:left="2160" w:hanging="180"/>
+      </w:pPr>
+    </w:lvl>
+    <w:lvl w:ilvl="3" w:tplc="0409000F" w:tentative="1">
+      <w:start w:val="1"/>
+      <w:numFmt w:val="decimal"/>
+      <w:lvlText w:val="%4."/>
+      <w:lvlJc w:val="left"/>
+      <w:pPr>
+        <w:ind w:left="2880" w:hanging="360"/>
+      </w:pPr>
+    </w:lvl>
+    <w:lvl w:ilvl="4" w:tplc="04090019" w:tentative="1">
+      <w:start w:val="1"/>
+      <w:numFmt w:val="lowerLetter"/>
+      <w:lvlText w:val="%5."/>
+      <w:lvlJc w:val="left"/>
+      <w:pPr>
+        <w:ind w:left="3600" w:hanging="360"/>
+      </w:pPr>
+    </w:lvl>
+    <w:lvl w:ilvl="5" w:tplc="0409001B" w:tentative="1">
+      <w:start w:val="1"/>
+      <w:numFmt w:val="lowerRoman"/>
+      <w:lvlText w:val="%6."/>
+      <w:lvlJc w:val="right"/>
+      <w:pPr>
+        <w:ind w:left="4320" w:hanging="180"/>
+      </w:pPr>
+    </w:lvl>
+    <w:lvl w:ilvl="6" w:tplc="0409000F" w:tentative="1">
+      <w:start w:val="1"/>
+      <w:numFmt w:val="decimal"/>
+      <w:lvlText w:val="%7."/>
+      <w:lvlJc w:val="left"/>
+      <w:pPr>
+        <w:ind w:left="5040" w:hanging="360"/>
+      </w:pPr>
+    </w:lvl>
+    <w:lvl w:ilvl="7" w:tplc="04090019" w:tentative="1">
+      <w:start w:val="1"/>
+      <w:numFmt w:val="lowerLetter"/>
+      <w:lvlText w:val="%8."/>
+      <w:lvlJc w:val="left"/>
+      <w:pPr>
+        <w:ind w:left="5760" w:hanging="360"/>
+      </w:pPr>
+    </w:lvl>
+    <w:lvl w:ilvl="8" w:tplc="0409001B" w:tentative="1">
+      <w:start w:val="1"/>
+      <w:numFmt w:val="lowerRoman"/>
+      <w:lvlText w:val="%9."/>
+      <w:lvlJc w:val="right"/>
+      <w:pPr>
+        <w:ind w:left="6480" w:hanging="180"/>
+      </w:pPr>
+    </w:lvl>
+  </w:abstractNum>
+  <w:abstractNum w:abstractNumId="12" w15:restartNumberingAfterBreak="0">
+    <w:nsid w:val="753E2914"/>
+    <w:multiLevelType w:val="hybridMultilevel"/>
+    <w:tmpl w:val="3D30C14C"/>
+    <w:lvl w:ilvl="0" w:tplc="0409001B">
+      <w:start w:val="1"/>
+      <w:numFmt w:val="lowerRoman"/>
+      <w:lvlText w:val="%1."/>
+      <w:lvlJc w:val="right"/>
+      <w:pPr>
+        <w:ind w:left="720" w:hanging="360"/>
+      </w:pPr>
+      <w:rPr>
+        <w:rFonts w:hint="default"/>
+      </w:rPr>
+    </w:lvl>
+    <w:lvl w:ilvl="1" w:tplc="04090019" w:tentative="1">
+      <w:start w:val="1"/>
+      <w:numFmt w:val="lowerLetter"/>
+      <w:lvlText w:val="%2."/>
+      <w:lvlJc w:val="left"/>
+      <w:pPr>
+        <w:ind w:left="1440" w:hanging="360"/>
+      </w:pPr>
+    </w:lvl>
+    <w:lvl w:ilvl="2" w:tplc="0409001B" w:tentative="1">
+      <w:start w:val="1"/>
+      <w:numFmt w:val="lowerRoman"/>
+      <w:lvlText w:val="%3."/>
+      <w:lvlJc w:val="right"/>
+      <w:pPr>
+        <w:ind w:left="2160" w:hanging="180"/>
+      </w:pPr>
+    </w:lvl>
+    <w:lvl w:ilvl="3" w:tplc="0409000F" w:tentative="1">
+      <w:start w:val="1"/>
+      <w:numFmt w:val="decimal"/>
+      <w:lvlText w:val="%4."/>
+      <w:lvlJc w:val="left"/>
+      <w:pPr>
+        <w:ind w:left="2880" w:hanging="360"/>
+      </w:pPr>
+    </w:lvl>
+    <w:lvl w:ilvl="4" w:tplc="04090019" w:tentative="1">
+      <w:start w:val="1"/>
+      <w:numFmt w:val="lowerLetter"/>
+      <w:lvlText w:val="%5."/>
+      <w:lvlJc w:val="left"/>
+      <w:pPr>
+        <w:ind w:left="3600" w:hanging="360"/>
+      </w:pPr>
+    </w:lvl>
+    <w:lvl w:ilvl="5" w:tplc="0409001B" w:tentative="1">
+      <w:start w:val="1"/>
+      <w:numFmt w:val="lowerRoman"/>
+      <w:lvlText w:val="%6."/>
+      <w:lvlJc w:val="right"/>
+      <w:pPr>
+        <w:ind w:left="4320" w:hanging="180"/>
+      </w:pPr>
+    </w:lvl>
+    <w:lvl w:ilvl="6" w:tplc="0409000F" w:tentative="1">
+      <w:start w:val="1"/>
+      <w:numFmt w:val="decimal"/>
+      <w:lvlText w:val="%7."/>
+      <w:lvlJc w:val="left"/>
+      <w:pPr>
+        <w:ind w:left="5040" w:hanging="360"/>
+      </w:pPr>
+    </w:lvl>
+    <w:lvl w:ilvl="7" w:tplc="04090019" w:tentative="1">
+      <w:start w:val="1"/>
+      <w:numFmt w:val="lowerLetter"/>
+      <w:lvlText w:val="%8."/>
+      <w:lvlJc w:val="left"/>
+      <w:pPr>
+        <w:ind w:left="5760" w:hanging="360"/>
+      </w:pPr>
+    </w:lvl>
+    <w:lvl w:ilvl="8" w:tplc="0409001B" w:tentative="1">
+      <w:start w:val="1"/>
+      <w:numFmt w:val="lowerRoman"/>
+      <w:lvlText w:val="%9."/>
+      <w:lvlJc w:val="right"/>
+      <w:pPr>
+        <w:ind w:left="6480" w:hanging="180"/>
+      </w:pPr>
+    </w:lvl>
+  </w:abstractNum>
+  <w:abstractNum w:abstractNumId="13" w15:restartNumberingAfterBreak="0">
+    <w:nsid w:val="7DDE748F"/>
+    <w:multiLevelType w:val="hybridMultilevel"/>
+    <w:tmpl w:val="E5C8DBEA"/>
+    <w:lvl w:ilvl="0" w:tplc="0409001B">
+      <w:start w:val="1"/>
+      <w:numFmt w:val="lowerRoman"/>
+      <w:lvlText w:val="%1."/>
+      <w:lvlJc w:val="right"/>
+      <w:pPr>
+        <w:ind w:left="720" w:hanging="360"/>
+      </w:pPr>
+      <w:rPr>
+        <w:rFonts w:hint="default"/>
+      </w:rPr>
+    </w:lvl>
+    <w:lvl w:ilvl="1" w:tplc="04090019" w:tentative="1">
+      <w:start w:val="1"/>
+      <w:numFmt w:val="lowerLetter"/>
+      <w:lvlText w:val="%2."/>
+      <w:lvlJc w:val="left"/>
+      <w:pPr>
+        <w:ind w:left="1440" w:hanging="360"/>
+      </w:pPr>
+    </w:lvl>
+    <w:lvl w:ilvl="2" w:tplc="0409001B" w:tentative="1">
+      <w:start w:val="1"/>
+      <w:numFmt w:val="lowerRoman"/>
+      <w:lvlText w:val="%3."/>
+      <w:lvlJc w:val="right"/>
+      <w:pPr>
+        <w:ind w:left="2160" w:hanging="180"/>
+      </w:pPr>
+    </w:lvl>
+    <w:lvl w:ilvl="3" w:tplc="0409000F" w:tentative="1">
+      <w:start w:val="1"/>
+      <w:numFmt w:val="decimal"/>
+      <w:lvlText w:val="%4."/>
+      <w:lvlJc w:val="left"/>
+      <w:pPr>
+        <w:ind w:left="2880" w:hanging="360"/>
+      </w:pPr>
+    </w:lvl>
+    <w:lvl w:ilvl="4" w:tplc="04090019" w:tentative="1">
+      <w:start w:val="1"/>
+      <w:numFmt w:val="lowerLetter"/>
+      <w:lvlText w:val="%5."/>
+      <w:lvlJc w:val="left"/>
+      <w:pPr>
+        <w:ind w:left="3600" w:hanging="360"/>
+      </w:pPr>
+    </w:lvl>
+    <w:lvl w:ilvl="5" w:tplc="0409001B" w:tentative="1">
+      <w:start w:val="1"/>
+      <w:numFmt w:val="lowerRoman"/>
+      <w:lvlText w:val="%6."/>
+      <w:lvlJc w:val="right"/>
+      <w:pPr>
+        <w:ind w:left="4320" w:hanging="180"/>
+      </w:pPr>
+    </w:lvl>
+    <w:lvl w:ilvl="6" w:tplc="0409000F" w:tentative="1">
+      <w:start w:val="1"/>
+      <w:numFmt w:val="decimal"/>
+      <w:lvlText w:val="%7."/>
+      <w:lvlJc w:val="left"/>
+      <w:pPr>
+        <w:ind w:left="5040" w:hanging="360"/>
+      </w:pPr>
+    </w:lvl>
+    <w:lvl w:ilvl="7" w:tplc="04090019" w:tentative="1">
+      <w:start w:val="1"/>
+      <w:numFmt w:val="lowerLetter"/>
+      <w:lvlText w:val="%8."/>
+      <w:lvlJc w:val="left"/>
+      <w:pPr>
+        <w:ind w:left="5760" w:hanging="360"/>
+      </w:pPr>
+    </w:lvl>
+    <w:lvl w:ilvl="8" w:tplc="0409001B" w:tentative="1">
+      <w:start w:val="1"/>
+      <w:numFmt w:val="lowerRoman"/>
+      <w:lvlText w:val="%9."/>
+      <w:lvlJc w:val="right"/>
+      <w:pPr>
+        <w:ind w:left="6480" w:hanging="180"/>
+      </w:pPr>
+    </w:lvl>
+  </w:abstractNum>
   <w:num w:numId="1">
+    <w:abstractNumId w:val="9"/>
+  </w:num>
+  <w:num w:numId="2">
     <w:abstractNumId w:val="7"/>
   </w:num>
-  <w:num w:numId="2">
-    <w:abstractNumId w:val="5"/>
+  <w:num w:numId="3">
+    <w:abstractNumId w:val="6"/>
   </w:num>
-  <w:num w:numId="3">
+  <w:num w:numId="4">
+    <w:abstractNumId w:val="3"/>
+  </w:num>
+  <w:num w:numId="5">
+    <w:abstractNumId w:val="8"/>
+  </w:num>
+  <w:num w:numId="6">
     <w:abstractNumId w:val="4"/>
   </w:num>
-  <w:num w:numId="4">
+  <w:num w:numId="7">
     <w:abstractNumId w:val="2"/>
-  </w:num>
-  <w:num w:numId="5">
-    <w:abstractNumId w:val="6"/>
-  </w:num>
-  <w:num w:numId="6">
-    <w:abstractNumId w:val="3"/>
-  </w:num>
-  <w:num w:numId="7">
-    <w:abstractNumId w:val="1"/>
   </w:num>
   <w:num w:numId="8">
     <w:abstractNumId w:val="0"/>
   </w:num>
   <w:num w:numId="9">
-    <w:abstractNumId w:val="8"/>
+    <w:abstractNumId w:val="10"/>
+  </w:num>
+  <w:num w:numId="10">
+    <w:abstractNumId w:val="1"/>
+  </w:num>
+  <w:num w:numId="11">
+    <w:abstractNumId w:val="11"/>
+  </w:num>
+  <w:num w:numId="12">
+    <w:abstractNumId w:val="12"/>
+  </w:num>
+  <w:num w:numId="13">
+    <w:abstractNumId w:val="13"/>
+  </w:num>
+  <w:num w:numId="14">
+    <w:abstractNumId w:val="5"/>
   </w:num>
 </w:numbering>
 </file>
@@ -9377,11 +12129,11 @@
     <w:uiPriority w:val="9"/>
     <w:unhideWhenUsed/>
     <w:qFormat/>
-    <w:rsid w:val="00F16DED"/>
+    <w:rsid w:val="006456FC"/>
     <w:pPr>
       <w:keepNext/>
       <w:keepLines/>
-      <w:spacing w:before="40" w:after="0"/>
+      <w:spacing w:before="40" w:after="0" w:line="480" w:lineRule="auto"/>
       <w:outlineLvl w:val="1"/>
     </w:pPr>
     <w:rPr>
@@ -9398,11 +12150,11 @@
     <w:uiPriority w:val="9"/>
     <w:unhideWhenUsed/>
     <w:qFormat/>
-    <w:rsid w:val="00515C72"/>
+    <w:rsid w:val="005307EA"/>
     <w:pPr>
       <w:keepNext/>
       <w:keepLines/>
-      <w:spacing w:before="40" w:after="0"/>
+      <w:spacing w:before="40" w:after="0" w:line="480" w:lineRule="auto"/>
       <w:outlineLvl w:val="2"/>
     </w:pPr>
     <w:rPr>
@@ -9414,7 +12166,6 @@
   <w:style w:type="character" w:default="1" w:styleId="DefaultParagraphFont">
     <w:name w:val="Default Paragraph Font"/>
     <w:uiPriority w:val="1"/>
-    <w:semiHidden/>
     <w:unhideWhenUsed/>
   </w:style>
   <w:style w:type="table" w:default="1" w:styleId="TableNormal">
@@ -9517,7 +12268,7 @@
     <w:basedOn w:val="DefaultParagraphFont"/>
     <w:link w:val="Heading2"/>
     <w:uiPriority w:val="9"/>
-    <w:rsid w:val="00F16DED"/>
+    <w:rsid w:val="006456FC"/>
     <w:rPr>
       <w:rFonts w:ascii="Times New Roman" w:eastAsiaTheme="majorEastAsia" w:hAnsi="Times New Roman" w:cstheme="majorBidi"/>
       <w:b/>
@@ -9570,7 +12321,7 @@
     <w:basedOn w:val="DefaultParagraphFont"/>
     <w:link w:val="Heading3"/>
     <w:uiPriority w:val="9"/>
-    <w:rsid w:val="00515C72"/>
+    <w:rsid w:val="005307EA"/>
     <w:rPr>
       <w:rFonts w:ascii="Times New Roman" w:eastAsiaTheme="majorEastAsia" w:hAnsi="Times New Roman" w:cstheme="majorBidi"/>
       <w:b/>
@@ -9681,6 +12432,18 @@
     <w:rsid w:val="003701E4"/>
     <w:rPr>
       <w:color w:val="808080"/>
+    </w:rPr>
+  </w:style>
+  <w:style w:type="character" w:styleId="UnresolvedMention">
+    <w:name w:val="Unresolved Mention"/>
+    <w:basedOn w:val="DefaultParagraphFont"/>
+    <w:uiPriority w:val="99"/>
+    <w:semiHidden/>
+    <w:unhideWhenUsed/>
+    <w:rsid w:val="00C6650B"/>
+    <w:rPr>
+      <w:color w:val="605E5C"/>
+      <w:shd w:val="clear" w:color="auto" w:fill="E1DFDD"/>
     </w:rPr>
   </w:style>
 </w:styles>
@@ -10021,7 +12784,7 @@
 </file>
 
 <file path=customXml/itemProps1.xml><?xml version="1.0" encoding="utf-8"?>
-<ds:datastoreItem xmlns:ds="http://schemas.openxmlformats.org/officeDocument/2006/customXml" ds:itemID="{847BBF71-FE59-4464-A205-7B2FF6C8C7FB}">
+<ds:datastoreItem xmlns:ds="http://schemas.openxmlformats.org/officeDocument/2006/customXml" ds:itemID="{E6D3477F-8F4C-4810-AEFB-8F199DE02943}">
   <ds:schemaRefs>
     <ds:schemaRef ds:uri="http://schemas.openxmlformats.org/officeDocument/2006/bibliography"/>
   </ds:schemaRefs>

</xml_diff>